<commit_message>
Add documentation for new DeleteTableRows command and update all documentation related to updated WriteReclamationHDB command, and graph templates.
</commit_message>
<xml_diff>
--- a/doc/UserManual/Word/17_GettingStarted_CDSS.docx
+++ b/doc/UserManual/Word/17_GettingStarted_CDSS.docx
@@ -26,66 +26,55 @@
         <w:t>1</w:t>
       </w:r>
       <w:r>
+        <w:t>2</w:t>
+      </w:r>
+      <w:r>
+        <w:t>.</w:t>
+      </w:r>
+      <w:r>
+        <w:t>0</w:t>
+      </w:r>
+      <w:r>
+        <w:t>0</w:t>
+      </w:r>
+      <w:r>
+        <w:t>.0</w:t>
+      </w:r>
+      <w:r>
+        <w:t>0</w:t>
+      </w:r>
+      <w:r>
+        <w:t>, 20</w:t>
+      </w:r>
+      <w:r>
         <w:t>1</w:t>
       </w:r>
       <w:r>
-        <w:t>.</w:t>
-      </w:r>
-      <w:r>
-        <w:t>09</w:t>
-      </w:r>
-      <w:r>
-        <w:t>.0</w:t>
+        <w:t>6</w:t>
+      </w:r>
+      <w:r>
+        <w:t>-</w:t>
       </w:r>
       <w:r>
         <w:t>0</w:t>
       </w:r>
       <w:r>
-        <w:t>, 20</w:t>
-      </w:r>
-      <w:r>
-        <w:t>1</w:t>
-      </w:r>
-      <w:r>
-        <w:t>6</w:t>
+        <w:t>4</w:t>
       </w:r>
       <w:r>
         <w:t>-</w:t>
       </w:r>
       <w:r>
-        <w:t>0</w:t>
-      </w:r>
-      <w:r>
-        <w:t>2</w:t>
-      </w:r>
-      <w:r>
-        <w:t>-</w:t>
-      </w:r>
-      <w:r>
-        <w:t>20</w:t>
-      </w:r>
-    </w:p>
-    <w:p/>
-    <w:p/>
-    <w:p>
-      <w:r>
-        <w:t xml:space="preserve">This chapter provides an overview of the </w:t>
-      </w:r>
-      <w:proofErr w:type="spellStart"/>
-      <w:r>
-        <w:t>TSTool</w:t>
-      </w:r>
-      <w:proofErr w:type="spellEnd"/>
-      <w:r>
-        <w:t xml:space="preserve"> graphical user interface (GUI).  The </w:t>
-      </w:r>
-      <w:proofErr w:type="spellStart"/>
-      <w:r>
-        <w:t>TSTool</w:t>
-      </w:r>
-      <w:proofErr w:type="spellEnd"/>
-      <w:r>
-        <w:t xml:space="preserve"> GUI has three main functions:</w:t>
+        <w:t>16</w:t>
+      </w:r>
+      <w:bookmarkStart w:id="0" w:name="_GoBack"/>
+      <w:bookmarkEnd w:id="0"/>
+    </w:p>
+    <w:p/>
+    <w:p/>
+    <w:p>
+      <w:r>
+        <w:t>This chapter provides an overview of the TSTool graphical user interface (GUI).  The TSTool GUI has three main functions:</w:t>
       </w:r>
     </w:p>
     <w:p/>
@@ -103,15 +92,7 @@
         <w:t>Browse and view time series data</w:t>
       </w:r>
       <w:r>
-        <w:t xml:space="preserve">.  In this capacity, a graph or summary can be created and then </w:t>
-      </w:r>
-      <w:proofErr w:type="spellStart"/>
-      <w:r>
-        <w:t>TSTool</w:t>
-      </w:r>
-      <w:proofErr w:type="spellEnd"/>
-      <w:r>
-        <w:t xml:space="preserve"> can be closed.</w:t>
+        <w:t>.  In this capacity, a graph or summary can be created and then TSTool can be closed.</w:t>
       </w:r>
     </w:p>
     <w:p>
@@ -173,334 +154,291 @@
         <w:t>ew data or modeling results</w:t>
       </w:r>
       <w:r>
-        <w:t xml:space="preserve">.  In this capacity </w:t>
+        <w:t>.  In this capacity TSTool is used to generate data products in a streamlined fashion.</w:t>
+      </w:r>
+    </w:p>
+    <w:p>
+      <w:r>
+        <w:t xml:space="preserve">The remainder of this chapter provides an overview of the graphical user interface, in the general order of the </w:t>
+      </w:r>
+      <w:r>
+        <w:t xml:space="preserve">main features and </w:t>
+      </w:r>
+      <w:r>
+        <w:t>menus on the menu bar</w:t>
+      </w:r>
+      <w:r>
+        <w:t xml:space="preserve"> (left to right, top to bottom)</w:t>
+      </w:r>
+      <w:r>
+        <w:t xml:space="preserve">.  The features necessary to accomplish the above </w:t>
+      </w:r>
+      <w:r>
+        <w:t xml:space="preserve">tasks </w:t>
+      </w:r>
+      <w:r>
+        <w:t>are described</w:t>
+      </w:r>
+      <w:r>
+        <w:t xml:space="preserve"> at an introductory level.  See other chapters for more detailed information</w:t>
+      </w:r>
+      <w:r>
+        <w:t>.</w:t>
+      </w:r>
+      <w:r>
+        <w:t xml:space="preserve">  </w:t>
+      </w:r>
+      <w:r>
+        <w:t xml:space="preserve">See also the training materials that are available under the </w:t>
+      </w:r>
+      <w:r>
+        <w:rPr>
+          <w:rStyle w:val="RTiSWDocFileDirReference"/>
+        </w:rPr>
+        <w:t>doc\Training</w:t>
+      </w:r>
+      <w:r>
+        <w:t xml:space="preserve"> folder of the software installation.</w:t>
+      </w:r>
+    </w:p>
+    <w:p/>
+    <w:p>
+      <w:pPr>
+        <w:pStyle w:val="Heading1"/>
+      </w:pPr>
+      <w:r>
+        <w:t>3.1 Starting TSTool</w:t>
+      </w:r>
+    </w:p>
+    <w:p/>
+    <w:p>
+      <w:r>
+        <w:t>W</w:t>
+      </w:r>
+      <w:r>
+        <w:t>hen using</w:t>
+      </w:r>
+      <w:r>
+        <w:t xml:space="preserve"> the State of Colorado’s CDSS</w:t>
+      </w:r>
+      <w:r>
+        <w:t xml:space="preserve"> configuration for TSTool</w:t>
+      </w:r>
+      <w:r>
+        <w:t xml:space="preserve">, </w:t>
+      </w:r>
+      <w:r>
+        <w:t>the software</w:t>
+      </w:r>
+      <w:r>
+        <w:t xml:space="preserve"> can be started </w:t>
+      </w:r>
+      <w:r>
+        <w:t xml:space="preserve">on Windows </w:t>
+      </w:r>
+      <w:r>
+        <w:t xml:space="preserve">using </w:t>
+      </w:r>
+      <w:r>
+        <w:rPr>
+          <w:rStyle w:val="RTiSWDocGUIReference"/>
+        </w:rPr>
+        <w:t>Start</w:t>
+      </w:r>
+      <w:r>
+        <w:rPr>
+          <w:rStyle w:val="RTiSWDocGUIReference"/>
+        </w:rPr>
+        <w:t xml:space="preserve"> / </w:t>
+      </w:r>
+      <w:r>
+        <w:rPr>
+          <w:rStyle w:val="RTiSWDocGUIReference"/>
+        </w:rPr>
+        <w:t>All Programs</w:t>
+      </w:r>
+      <w:r>
+        <w:rPr>
+          <w:rStyle w:val="RTiSWDocGUIReference"/>
+        </w:rPr>
+        <w:t xml:space="preserve"> / </w:t>
+      </w:r>
+      <w:r>
+        <w:rPr>
+          <w:rStyle w:val="RTiSWDocGUIReference"/>
+        </w:rPr>
+        <w:t>CDSS</w:t>
+      </w:r>
+      <w:r>
+        <w:rPr>
+          <w:rStyle w:val="RTiSWDocGUIReference"/>
+        </w:rPr>
+        <w:t xml:space="preserve"> / </w:t>
+      </w:r>
+      <w:r>
+        <w:rPr>
+          <w:rStyle w:val="RTiSWDocGUIReference"/>
+        </w:rPr>
+        <w:t>TSTool</w:t>
+      </w:r>
+      <w:r>
+        <w:rPr>
+          <w:rStyle w:val="RTiSWDocGUIReference"/>
+        </w:rPr>
+        <w:t>-Version</w:t>
+      </w:r>
+      <w:r>
+        <w:t xml:space="preserve"> (or </w:t>
+      </w:r>
+      <w:r>
+        <w:rPr>
+          <w:rStyle w:val="RTiSWDocGUIReference"/>
+        </w:rPr>
+        <w:t>Start</w:t>
+      </w:r>
+      <w:r>
+        <w:rPr>
+          <w:rStyle w:val="RTiSWDocGUIReference"/>
+        </w:rPr>
+        <w:t xml:space="preserve"> / </w:t>
+      </w:r>
+      <w:r>
+        <w:rPr>
+          <w:rStyle w:val="RTiSWDocGUIReference"/>
+        </w:rPr>
+        <w:t>Programs</w:t>
+      </w:r>
+      <w:r>
+        <w:rPr>
+          <w:rStyle w:val="RTiSWDocGUIReference"/>
+        </w:rPr>
+        <w:t xml:space="preserve"> / </w:t>
+      </w:r>
+      <w:r>
+        <w:rPr>
+          <w:rStyle w:val="RTiSWDocGUIReference"/>
+        </w:rPr>
+        <w:t>CDSS</w:t>
+      </w:r>
+      <w:r>
+        <w:rPr>
+          <w:rStyle w:val="RTiSWDocGUIReference"/>
+        </w:rPr>
+        <w:t xml:space="preserve"> / </w:t>
+      </w:r>
+      <w:r>
+        <w:rPr>
+          <w:rStyle w:val="RTiSWDocGUIReference"/>
+        </w:rPr>
+        <w:t>TSTool</w:t>
+      </w:r>
+      <w:r>
+        <w:rPr>
+          <w:rStyle w:val="RTiSWDocGUIReference"/>
+        </w:rPr>
+        <w:t>-Version</w:t>
+      </w:r>
+      <w:r>
+        <w:t>).</w:t>
+      </w:r>
+      <w:r>
+        <w:t xml:space="preserve">  The menus vary slightly depending on the operating system.</w:t>
+      </w:r>
+    </w:p>
+    <w:p/>
+    <w:p>
+      <w:r>
+        <w:t xml:space="preserve">TSTool also </w:t>
+      </w:r>
+      <w:r>
+        <w:t xml:space="preserve">has </w:t>
+      </w:r>
+      <w:r>
+        <w:t xml:space="preserve">been implemented for Linux and Mac OS X, in which the </w:t>
       </w:r>
       <w:proofErr w:type="spellStart"/>
       <w:r>
-        <w:t>TSTool</w:t>
+        <w:rPr>
+          <w:rStyle w:val="RTiSWDocLiteralText"/>
+        </w:rPr>
+        <w:t>tstool</w:t>
       </w:r>
       <w:proofErr w:type="spellEnd"/>
       <w:r>
-        <w:t xml:space="preserve"> is used to generate data products in a streamlined fashion.</w:t>
-      </w:r>
-    </w:p>
-    <w:p>
-      <w:r>
-        <w:t xml:space="preserve">The remainder of this chapter provides an overview of the graphical user interface, in the general order of the </w:t>
-      </w:r>
-      <w:r>
-        <w:t xml:space="preserve">main features and </w:t>
-      </w:r>
-      <w:r>
-        <w:t>menus on the menu bar</w:t>
-      </w:r>
-      <w:r>
-        <w:t xml:space="preserve"> (left to right, top to bottom)</w:t>
-      </w:r>
-      <w:r>
-        <w:t xml:space="preserve">.  The features necessary to accomplish the above </w:t>
-      </w:r>
-      <w:r>
-        <w:t xml:space="preserve">tasks </w:t>
-      </w:r>
-      <w:r>
-        <w:t>are described</w:t>
-      </w:r>
-      <w:r>
-        <w:t xml:space="preserve"> at an introductory level.  See other chapters for more detailed information</w:t>
-      </w:r>
-      <w:r>
-        <w:t>.</w:t>
-      </w:r>
-      <w:r>
-        <w:t xml:space="preserve">  </w:t>
-      </w:r>
-      <w:r>
-        <w:t xml:space="preserve">See also the training materials that are available under the </w:t>
+        <w:t xml:space="preserve"> script can be run to start the software.</w:t>
+      </w:r>
+    </w:p>
+    <w:p/>
+    <w:p>
+      <w:r>
+        <w:t>To process a command file</w:t>
+      </w:r>
+      <w:r>
+        <w:t xml:space="preserve"> in batch mode</w:t>
+      </w:r>
+      <w:r>
+        <w:t xml:space="preserve"> without showing the user interface</w:t>
+      </w:r>
+      <w:r>
+        <w:t xml:space="preserve">, use a </w:t>
+      </w:r>
+      <w:r>
+        <w:t>command line</w:t>
+      </w:r>
+      <w:r>
+        <w:t xml:space="preserve"> similar to the following</w:t>
+      </w:r>
+      <w:r>
+        <w:t>:</w:t>
+      </w:r>
+    </w:p>
+    <w:p/>
+    <w:p>
+      <w:pPr>
+        <w:ind w:left="720"/>
+        <w:rPr>
+          <w:rStyle w:val="RTiSWDocLiteralText"/>
+        </w:rPr>
+      </w:pPr>
+      <w:proofErr w:type="spellStart"/>
+      <w:r>
+        <w:rPr>
+          <w:rStyle w:val="RTiSWDocLiteralText"/>
+        </w:rPr>
+        <w:t>tstool</w:t>
+      </w:r>
+      <w:proofErr w:type="spellEnd"/>
+      <w:r>
+        <w:rPr>
+          <w:rStyle w:val="RTiSWDocLiteralText"/>
+        </w:rPr>
+        <w:t xml:space="preserve"> –commands </w:t>
+      </w:r>
+      <w:proofErr w:type="spellStart"/>
+      <w:r>
+        <w:rPr>
+          <w:rStyle w:val="RTiSWDocLiteralText"/>
+        </w:rPr>
+        <w:t>commands.TSTool</w:t>
+      </w:r>
+      <w:proofErr w:type="spellEnd"/>
+    </w:p>
+    <w:p/>
+    <w:p>
+      <w:r>
+        <w:t xml:space="preserve">It is customary to name command files with a </w:t>
       </w:r>
       <w:r>
         <w:rPr>
           <w:rStyle w:val="RTiSWDocFileDirReference"/>
         </w:rPr>
-        <w:t>doc\Training</w:t>
-      </w:r>
-      <w:r>
-        <w:t xml:space="preserve"> folder of the software installation.</w:t>
-      </w:r>
-    </w:p>
-    <w:p/>
-    <w:p>
-      <w:pPr>
-        <w:pStyle w:val="Heading1"/>
-      </w:pPr>
-      <w:r>
-        <w:t xml:space="preserve">3.1 Starting </w:t>
-      </w:r>
-      <w:proofErr w:type="spellStart"/>
-      <w:r>
-        <w:t>TSTool</w:t>
-      </w:r>
-      <w:proofErr w:type="spellEnd"/>
-    </w:p>
-    <w:p/>
-    <w:p>
-      <w:r>
-        <w:t>W</w:t>
-      </w:r>
-      <w:r>
-        <w:t>hen using</w:t>
-      </w:r>
-      <w:r>
-        <w:t xml:space="preserve"> the State of Colorado’s CDSS</w:t>
-      </w:r>
-      <w:r>
-        <w:t xml:space="preserve"> configuration for </w:t>
-      </w:r>
-      <w:proofErr w:type="spellStart"/>
-      <w:r>
-        <w:t>TSTool</w:t>
-      </w:r>
-      <w:proofErr w:type="spellEnd"/>
-      <w:r>
-        <w:t xml:space="preserve">, </w:t>
-      </w:r>
-      <w:r>
-        <w:t>the software</w:t>
-      </w:r>
-      <w:r>
-        <w:t xml:space="preserve"> can be started </w:t>
-      </w:r>
-      <w:r>
-        <w:t xml:space="preserve">on Windows </w:t>
-      </w:r>
-      <w:r>
-        <w:t xml:space="preserve">using </w:t>
-      </w:r>
-      <w:r>
-        <w:rPr>
-          <w:rStyle w:val="RTiSWDocGUIReference"/>
-        </w:rPr>
-        <w:t>Start</w:t>
-      </w:r>
-      <w:r>
-        <w:rPr>
-          <w:rStyle w:val="RTiSWDocGUIReference"/>
-        </w:rPr>
-        <w:t xml:space="preserve"> / </w:t>
-      </w:r>
-      <w:r>
-        <w:rPr>
-          <w:rStyle w:val="RTiSWDocGUIReference"/>
-        </w:rPr>
-        <w:t>All Programs</w:t>
-      </w:r>
-      <w:r>
-        <w:rPr>
-          <w:rStyle w:val="RTiSWDocGUIReference"/>
-        </w:rPr>
-        <w:t xml:space="preserve"> / </w:t>
-      </w:r>
-      <w:r>
-        <w:rPr>
-          <w:rStyle w:val="RTiSWDocGUIReference"/>
-        </w:rPr>
-        <w:t>CDSS</w:t>
-      </w:r>
-      <w:r>
-        <w:rPr>
-          <w:rStyle w:val="RTiSWDocGUIReference"/>
-        </w:rPr>
-        <w:t xml:space="preserve"> / </w:t>
-      </w:r>
-      <w:proofErr w:type="spellStart"/>
-      <w:r>
-        <w:rPr>
-          <w:rStyle w:val="RTiSWDocGUIReference"/>
-        </w:rPr>
-        <w:t>TSTool</w:t>
-      </w:r>
-      <w:proofErr w:type="spellEnd"/>
-      <w:r>
-        <w:rPr>
-          <w:rStyle w:val="RTiSWDocGUIReference"/>
-        </w:rPr>
-        <w:t>-Version</w:t>
-      </w:r>
-      <w:r>
-        <w:t xml:space="preserve"> (or </w:t>
-      </w:r>
-      <w:r>
-        <w:rPr>
-          <w:rStyle w:val="RTiSWDocGUIReference"/>
-        </w:rPr>
-        <w:t>Start</w:t>
-      </w:r>
-      <w:r>
-        <w:rPr>
-          <w:rStyle w:val="RTiSWDocGUIReference"/>
-        </w:rPr>
-        <w:t xml:space="preserve"> / </w:t>
-      </w:r>
-      <w:r>
-        <w:rPr>
-          <w:rStyle w:val="RTiSWDocGUIReference"/>
-        </w:rPr>
-        <w:t>Programs</w:t>
-      </w:r>
-      <w:r>
-        <w:rPr>
-          <w:rStyle w:val="RTiSWDocGUIReference"/>
-        </w:rPr>
-        <w:t xml:space="preserve"> / </w:t>
-      </w:r>
-      <w:r>
-        <w:rPr>
-          <w:rStyle w:val="RTiSWDocGUIReference"/>
-        </w:rPr>
-        <w:t>CDSS</w:t>
-      </w:r>
-      <w:r>
-        <w:rPr>
-          <w:rStyle w:val="RTiSWDocGUIReference"/>
-        </w:rPr>
-        <w:t xml:space="preserve"> / </w:t>
-      </w:r>
-      <w:proofErr w:type="spellStart"/>
-      <w:r>
-        <w:rPr>
-          <w:rStyle w:val="RTiSWDocGUIReference"/>
-        </w:rPr>
-        <w:t>TSTool</w:t>
-      </w:r>
-      <w:proofErr w:type="spellEnd"/>
-      <w:r>
-        <w:rPr>
-          <w:rStyle w:val="RTiSWDocGUIReference"/>
-        </w:rPr>
-        <w:t>-Version</w:t>
-      </w:r>
-      <w:r>
-        <w:t>).</w:t>
-      </w:r>
-      <w:r>
-        <w:t xml:space="preserve">  The menus vary slightly depending on the operating system.</w:t>
-      </w:r>
-    </w:p>
-    <w:p/>
-    <w:p>
-      <w:proofErr w:type="spellStart"/>
-      <w:r>
-        <w:t>TSTool</w:t>
-      </w:r>
-      <w:proofErr w:type="spellEnd"/>
-      <w:r>
-        <w:t xml:space="preserve"> also </w:t>
-      </w:r>
-      <w:r>
-        <w:t xml:space="preserve">has </w:t>
-      </w:r>
-      <w:r>
-        <w:t xml:space="preserve">been implemented for Linux and Mac OS X, in which the </w:t>
-      </w:r>
-      <w:proofErr w:type="spellStart"/>
-      <w:r>
-        <w:rPr>
-          <w:rStyle w:val="RTiSWDocLiteralText"/>
-        </w:rPr>
-        <w:t>tstool</w:t>
-      </w:r>
-      <w:proofErr w:type="spellEnd"/>
-      <w:r>
-        <w:t xml:space="preserve"> script can be run to start the software.</w:t>
-      </w:r>
-    </w:p>
-    <w:p/>
-    <w:p>
-      <w:r>
-        <w:t>To process a command file</w:t>
-      </w:r>
-      <w:r>
-        <w:t xml:space="preserve"> in batch mode</w:t>
-      </w:r>
-      <w:r>
-        <w:t xml:space="preserve"> without showing the user interface</w:t>
-      </w:r>
-      <w:r>
-        <w:t xml:space="preserve">, use a </w:t>
-      </w:r>
-      <w:r>
-        <w:t>command line</w:t>
-      </w:r>
-      <w:r>
-        <w:t xml:space="preserve"> similar to the following</w:t>
-      </w:r>
-      <w:r>
-        <w:t>:</w:t>
-      </w:r>
-    </w:p>
-    <w:p/>
-    <w:p>
-      <w:pPr>
-        <w:ind w:left="720"/>
-        <w:rPr>
-          <w:rStyle w:val="RTiSWDocLiteralText"/>
-        </w:rPr>
-      </w:pPr>
-      <w:proofErr w:type="spellStart"/>
-      <w:r>
-        <w:rPr>
-          <w:rStyle w:val="RTiSWDocLiteralText"/>
-        </w:rPr>
-        <w:t>tstool</w:t>
-      </w:r>
-      <w:proofErr w:type="spellEnd"/>
-      <w:r>
-        <w:rPr>
-          <w:rStyle w:val="RTiSWDocLiteralText"/>
-        </w:rPr>
-        <w:t xml:space="preserve"> –commands </w:t>
-      </w:r>
-      <w:proofErr w:type="spellStart"/>
-      <w:r>
-        <w:rPr>
-          <w:rStyle w:val="RTiSWDocLiteralText"/>
-        </w:rPr>
-        <w:t>commands.TSTool</w:t>
-      </w:r>
-      <w:proofErr w:type="spellEnd"/>
-    </w:p>
-    <w:p/>
-    <w:p>
-      <w:r>
-        <w:t xml:space="preserve">It is customary to name command files with a </w:t>
-      </w:r>
-      <w:r>
-        <w:rPr>
-          <w:rStyle w:val="RTiSWDocFileDirReference"/>
-        </w:rPr>
-        <w:t>.</w:t>
-      </w:r>
-      <w:proofErr w:type="spellStart"/>
-      <w:r>
-        <w:rPr>
-          <w:rStyle w:val="RTiSWDocFileDirReference"/>
-        </w:rPr>
-        <w:t>TSTool</w:t>
-      </w:r>
-      <w:proofErr w:type="spellEnd"/>
+        <w:t>.TSTool</w:t>
+      </w:r>
       <w:r>
         <w:t xml:space="preserve"> file extension.</w:t>
       </w:r>
       <w:r>
-        <w:t xml:space="preserve">  It may be necessary to specify a full (absolute) path to the command file when running in batch mode in order for </w:t>
-      </w:r>
-      <w:proofErr w:type="spellStart"/>
-      <w:r>
-        <w:t>TSTool</w:t>
-      </w:r>
-      <w:proofErr w:type="spellEnd"/>
-      <w:r>
-        <w:t xml:space="preserve"> to fully understand the working directory.</w:t>
+        <w:t xml:space="preserve">  It may be necessary to specify a full (absolute) path to the command file when running in batch mode in order for TSTool to fully understand the working directory.</w:t>
       </w:r>
       <w:r>
         <w:t xml:space="preserve">  See the </w:t>
@@ -509,21 +447,7 @@
         <w:rPr>
           <w:rStyle w:val="RTiSWDocSectionReference"/>
         </w:rPr>
-        <w:t xml:space="preserve">Running </w:t>
-      </w:r>
-      <w:proofErr w:type="spellStart"/>
-      <w:r>
-        <w:rPr>
-          <w:rStyle w:val="RTiSWDocSectionReference"/>
-        </w:rPr>
-        <w:t>TSTool</w:t>
-      </w:r>
-      <w:proofErr w:type="spellEnd"/>
-      <w:r>
-        <w:rPr>
-          <w:rStyle w:val="RTiSWDocSectionReference"/>
-        </w:rPr>
-        <w:t xml:space="preserve"> in Various Modes</w:t>
+        <w:t>Running TSTool in Various Modes</w:t>
       </w:r>
       <w:r>
         <w:t xml:space="preserve"> </w:t>
@@ -584,118 +508,102 @@
         <w:t xml:space="preserve">may </w:t>
       </w:r>
       <w:r>
-        <w:t xml:space="preserve">be required.  If database selection or authentication is required, </w:t>
+        <w:t xml:space="preserve">be required.  If database selection or authentication is required, TSTool may display a dialog </w:t>
+      </w:r>
+      <w:r>
+        <w:t xml:space="preserve">at startup </w:t>
+      </w:r>
+      <w:r>
+        <w:t>asking for information.</w:t>
+      </w:r>
+      <w:r>
+        <w:t xml:space="preserve">  </w:t>
+      </w:r>
+      <w:r>
+        <w:rPr>
+          <w:b/>
+        </w:rPr>
+        <w:t>T</w:t>
+      </w:r>
+      <w:r>
+        <w:rPr>
+          <w:b/>
+        </w:rPr>
+        <w:t xml:space="preserve">his convention is being phased out in favor of database </w:t>
       </w:r>
       <w:proofErr w:type="spellStart"/>
       <w:r>
-        <w:t>TSTool</w:t>
+        <w:rPr>
+          <w:b/>
+        </w:rPr>
+        <w:t>datastores</w:t>
       </w:r>
       <w:proofErr w:type="spellEnd"/>
       <w:r>
-        <w:t xml:space="preserve"> may display a dialog </w:t>
-      </w:r>
-      <w:r>
-        <w:t xml:space="preserve">at startup </w:t>
-      </w:r>
-      <w:r>
-        <w:t>asking for information.</w:t>
-      </w:r>
-      <w:r>
-        <w:t xml:space="preserve">  </w:t>
-      </w:r>
-      <w:r>
         <w:rPr>
           <w:b/>
         </w:rPr>
-        <w:t>T</w:t>
-      </w:r>
-      <w:r>
-        <w:rPr>
-          <w:b/>
-        </w:rPr>
-        <w:t xml:space="preserve">his convention is being phased out in favor of database </w:t>
+        <w:t xml:space="preserve"> that are configured prior to runtime</w:t>
+      </w:r>
+      <w:r>
+        <w:t>.</w:t>
+      </w:r>
+    </w:p>
+    <w:p/>
+    <w:p>
+      <w:r>
+        <w:t>For example, i</w:t>
+      </w:r>
+      <w:r>
+        <w:t xml:space="preserve">f the </w:t>
       </w:r>
       <w:proofErr w:type="spellStart"/>
       <w:r>
-        <w:rPr>
-          <w:b/>
-        </w:rPr>
-        <w:t>datastores</w:t>
+        <w:t>HydroBase</w:t>
       </w:r>
       <w:proofErr w:type="spellEnd"/>
       <w:r>
-        <w:rPr>
-          <w:b/>
-        </w:rPr>
-        <w:t xml:space="preserve"> that are configured prior to runtime</w:t>
-      </w:r>
-      <w:r>
-        <w:t>.</w:t>
-      </w:r>
-    </w:p>
-    <w:p/>
-    <w:p>
-      <w:r>
-        <w:t>For example, i</w:t>
-      </w:r>
-      <w:r>
-        <w:t xml:space="preserve">f the </w:t>
+        <w:t xml:space="preserve"> input type is enabled (see the </w:t>
       </w:r>
       <w:proofErr w:type="spellStart"/>
       <w:r>
+        <w:rPr>
+          <w:rStyle w:val="RTiSWDocSectionReference"/>
+        </w:rPr>
         <w:t>HydroBase</w:t>
       </w:r>
       <w:proofErr w:type="spellEnd"/>
       <w:r>
-        <w:t xml:space="preserve"> input type is enabled (see the </w:t>
+        <w:rPr>
+          <w:rStyle w:val="RTiSWDocSectionReference"/>
+        </w:rPr>
+        <w:t xml:space="preserve"> Input Type</w:t>
+      </w:r>
+      <w:r>
+        <w:t xml:space="preserve"> </w:t>
+      </w:r>
+      <w:r>
+        <w:rPr>
+          <w:rStyle w:val="RTiSWDocSectionReference"/>
+        </w:rPr>
+        <w:t>Appendix</w:t>
+      </w:r>
+      <w:r>
+        <w:t xml:space="preserve">), the </w:t>
       </w:r>
       <w:proofErr w:type="spellStart"/>
       <w:r>
-        <w:rPr>
-          <w:rStyle w:val="RTiSWDocSectionReference"/>
-        </w:rPr>
         <w:t>HydroBase</w:t>
       </w:r>
       <w:proofErr w:type="spellEnd"/>
       <w:r>
-        <w:rPr>
-          <w:rStyle w:val="RTiSWDocSectionReference"/>
-        </w:rPr>
-        <w:t xml:space="preserve"> Input Type</w:t>
-      </w:r>
-      <w:r>
-        <w:t xml:space="preserve"> </w:t>
-      </w:r>
-      <w:r>
-        <w:rPr>
-          <w:rStyle w:val="RTiSWDocSectionReference"/>
-        </w:rPr>
-        <w:t>Appendix</w:t>
-      </w:r>
-      <w:r>
-        <w:t xml:space="preserve">), the </w:t>
-      </w:r>
-      <w:proofErr w:type="spellStart"/>
-      <w:r>
-        <w:t>HydroBase</w:t>
-      </w:r>
-      <w:proofErr w:type="spellEnd"/>
-      <w:r>
         <w:t xml:space="preserve"> login dialog </w:t>
       </w:r>
       <w:r>
         <w:t xml:space="preserve">will be </w:t>
       </w:r>
       <w:r>
-        <w:t xml:space="preserve">shown when </w:t>
-      </w:r>
-      <w:proofErr w:type="spellStart"/>
-      <w:r>
-        <w:t>TSTool</w:t>
-      </w:r>
-      <w:proofErr w:type="spellEnd"/>
-      <w:r>
-        <w:t xml:space="preserve"> starts in interactive mode.  The dialog is used to select a server and database for the State of Colorado’s </w:t>
+        <w:t xml:space="preserve">shown when TSTool starts in interactive mode.  The dialog is used to select a server and database for the State of Colorado’s </w:t>
       </w:r>
       <w:proofErr w:type="spellStart"/>
       <w:r>
@@ -950,24 +858,16 @@
         <w:lastRenderedPageBreak/>
         <w:t xml:space="preserve">3.3 </w:t>
       </w:r>
-      <w:bookmarkStart w:id="0" w:name="GUI_MainInterface"/>
+      <w:bookmarkStart w:id="1" w:name="GUI_MainInterface"/>
       <w:r>
         <w:t>Main Interface</w:t>
       </w:r>
-      <w:bookmarkEnd w:id="0"/>
-    </w:p>
-    <w:p/>
-    <w:p>
-      <w:r>
-        <w:t xml:space="preserve">The following figure illustrates the main </w:t>
-      </w:r>
-      <w:proofErr w:type="spellStart"/>
-      <w:r>
-        <w:t>TSTool</w:t>
-      </w:r>
-      <w:proofErr w:type="spellEnd"/>
-      <w:r>
-        <w:t xml:space="preserve"> interface immediately after start</w:t>
+      <w:bookmarkEnd w:id="1"/>
+    </w:p>
+    <w:p/>
+    <w:p>
+      <w:r>
+        <w:t>The following figure illustrates the main TSTool interface immediately after start</w:t>
       </w:r>
       <w:r>
         <w:t>up</w:t>
@@ -1050,13 +950,8 @@
       <w:pPr>
         <w:pStyle w:val="RTiSWDocFigureTableTitle"/>
       </w:pPr>
-      <w:proofErr w:type="spellStart"/>
-      <w:r>
-        <w:t>TSTool</w:t>
-      </w:r>
-      <w:proofErr w:type="spellEnd"/>
-      <w:r>
-        <w:t xml:space="preserve"> At Startup, Waiting for Data Connections to be Initialized</w:t>
+      <w:r>
+        <w:t>TSTool At Startup, Waiting for Data Connections to be Initialized</w:t>
       </w:r>
     </w:p>
     <w:p/>
@@ -1066,15 +961,7 @@
       </w:r>
       <w:r>
         <w:lastRenderedPageBreak/>
-        <w:t xml:space="preserve">The following figure illustrates the main </w:t>
-      </w:r>
-      <w:proofErr w:type="spellStart"/>
-      <w:r>
-        <w:t>TSTool</w:t>
-      </w:r>
-      <w:proofErr w:type="spellEnd"/>
-      <w:r>
-        <w:t xml:space="preserve"> interface after data connections are initialized.  </w:t>
+        <w:t xml:space="preserve">The following figure illustrates the main TSTool interface after data connections are initialized.  </w:t>
       </w:r>
       <w:r>
         <w:t>The interface is divided into three main areas:</w:t>
@@ -1232,15 +1119,7 @@
         <w:pStyle w:val="RTiSWDocFigureTableTitle"/>
       </w:pPr>
       <w:r>
-        <w:t xml:space="preserve">Initial </w:t>
-      </w:r>
-      <w:proofErr w:type="spellStart"/>
-      <w:r>
-        <w:t>TSTool</w:t>
-      </w:r>
-      <w:proofErr w:type="spellEnd"/>
-      <w:r>
-        <w:t xml:space="preserve"> Interface</w:t>
+        <w:t>Initial TSTool Interface</w:t>
       </w:r>
     </w:p>
     <w:p/>
@@ -1255,11 +1134,11 @@
         <w:lastRenderedPageBreak/>
         <w:t xml:space="preserve">3.3.1 </w:t>
       </w:r>
-      <w:bookmarkStart w:id="1" w:name="GUI_MainInterface_Query"/>
+      <w:bookmarkStart w:id="2" w:name="GUI_MainInterface_Query"/>
       <w:r>
         <w:t>Input/Query Options and Time Series List Area</w:t>
       </w:r>
-      <w:bookmarkEnd w:id="1"/>
+      <w:bookmarkEnd w:id="2"/>
     </w:p>
     <w:p/>
     <w:p>
@@ -1980,15 +1859,7 @@
         <w:t>Input/Query Options</w:t>
       </w:r>
       <w:r>
-        <w:t xml:space="preserve"> area, and </w:t>
-      </w:r>
-      <w:proofErr w:type="spellStart"/>
-      <w:r>
-        <w:t>TSTool</w:t>
-      </w:r>
-      <w:proofErr w:type="spellEnd"/>
-      <w:r>
-        <w:t xml:space="preserve"> will display a list of matching time series in the </w:t>
+        <w:t xml:space="preserve"> area, and TSTool will display a list of matching time series in the </w:t>
       </w:r>
       <w:r>
         <w:rPr>
@@ -2050,15 +1921,7 @@
         <w:t>Copy time series identifiers to the command list</w:t>
       </w:r>
       <w:r>
-        <w:t xml:space="preserve">.  </w:t>
-      </w:r>
-      <w:proofErr w:type="spellStart"/>
-      <w:r>
-        <w:t>TSTool</w:t>
-      </w:r>
-      <w:proofErr w:type="spellEnd"/>
-      <w:r>
-        <w:t xml:space="preserve"> requires that time series identifiers (TSIDs) be created in the </w:t>
+        <w:t xml:space="preserve">.  TSTool requires that time series identifiers (TSIDs) be created in the </w:t>
       </w:r>
       <w:r>
         <w:rPr>
@@ -2249,15 +2112,7 @@
         <w:t>As TSIDs are inserted,</w:t>
       </w:r>
       <w:r>
-        <w:t xml:space="preserve"> </w:t>
-      </w:r>
-      <w:proofErr w:type="spellStart"/>
-      <w:r>
-        <w:t>TSTool</w:t>
-      </w:r>
-      <w:proofErr w:type="spellEnd"/>
-      <w:r>
-        <w:t xml:space="preserve"> will attempt to read the time series properties to ensure that the TSID is correct, and an indicator will be shown for time series that could not be retrieved.  This may result in a slight pause but helps ensure that commands are functional.</w:t>
+        <w:t xml:space="preserve"> TSTool will attempt to read the time series properties to ensure that the TSID is correct, and an indicator will be shown for time series that could not be retrieved.  This may result in a slight pause but helps ensure that commands are functional.</w:t>
       </w:r>
     </w:p>
     <w:p/>
@@ -2323,13 +2178,8 @@
       <w:pPr>
         <w:pStyle w:val="RTiSWDocFigureTableTitle"/>
       </w:pPr>
-      <w:proofErr w:type="spellStart"/>
-      <w:r>
-        <w:t>TSTool</w:t>
-      </w:r>
-      <w:proofErr w:type="spellEnd"/>
-      <w:r>
-        <w:t xml:space="preserve"> after Pressing </w:t>
+      <w:r>
+        <w:t xml:space="preserve">TSTool after Pressing </w:t>
       </w:r>
       <w:r>
         <w:rPr>
@@ -2361,14 +2211,14 @@
         <w:lastRenderedPageBreak/>
         <w:t xml:space="preserve">3.3.2 </w:t>
       </w:r>
-      <w:bookmarkStart w:id="2" w:name="GUI_MainInterface_Commands"/>
+      <w:bookmarkStart w:id="3" w:name="GUI_MainInterface_Commands"/>
       <w:r>
         <w:t>Command</w:t>
       </w:r>
       <w:r>
         <w:t xml:space="preserve"> List</w:t>
       </w:r>
-      <w:bookmarkEnd w:id="2"/>
+      <w:bookmarkEnd w:id="3"/>
       <w:r>
         <w:t xml:space="preserve"> and Command Error Indicators</w:t>
       </w:r>
@@ -2567,15 +2417,7 @@
         <w:t xml:space="preserve"> </w:t>
       </w:r>
       <w:r>
-        <w:t xml:space="preserve">and other </w:t>
-      </w:r>
-      <w:proofErr w:type="spellStart"/>
-      <w:r>
-        <w:t>TSTool</w:t>
-      </w:r>
-      <w:proofErr w:type="spellEnd"/>
-      <w:r>
-        <w:t xml:space="preserve"> GUI </w:t>
+        <w:t xml:space="preserve">and other TSTool GUI </w:t>
       </w:r>
       <w:r>
         <w:t xml:space="preserve">lists behave according to </w:t>
@@ -4007,14 +3849,14 @@
       <w:pPr>
         <w:pStyle w:val="Heading2"/>
       </w:pPr>
-      <w:bookmarkStart w:id="3" w:name="GUI_MainInterface_TSToOutput"/>
+      <w:bookmarkStart w:id="4" w:name="GUI_MainInterface_TSToOutput"/>
       <w:r>
         <w:br/>
       </w:r>
       <w:r>
         <w:t xml:space="preserve">3.3.3 Time Series </w:t>
       </w:r>
-      <w:bookmarkEnd w:id="3"/>
+      <w:bookmarkEnd w:id="4"/>
       <w:r>
         <w:t>Results</w:t>
       </w:r>
@@ -4131,13 +3973,8 @@
       <w:pPr>
         <w:pStyle w:val="RTiSWDocFigureTableTitle"/>
       </w:pPr>
-      <w:proofErr w:type="spellStart"/>
-      <w:r>
-        <w:t>TSTool</w:t>
-      </w:r>
-      <w:proofErr w:type="spellEnd"/>
-      <w:r>
-        <w:t xml:space="preserve"> after Running Commands</w:t>
+      <w:r>
+        <w:t>TSTool after Running Commands</w:t>
       </w:r>
     </w:p>
     <w:p/>
@@ -4766,19 +4603,7 @@
               <w:rPr>
                 <w:rStyle w:val="RTiSWDocGUIReference"/>
               </w:rPr>
-              <w:t xml:space="preserve">Graph </w:t>
-            </w:r>
-            <w:r>
-              <w:rPr>
-                <w:rStyle w:val="RTiSWDocGUIReference"/>
-              </w:rPr>
-              <w:t xml:space="preserve">– </w:t>
-            </w:r>
-            <w:r>
-              <w:rPr>
-                <w:rStyle w:val="RTiSWDocGUIReference"/>
-              </w:rPr>
-              <w:t>Line</w:t>
+              <w:t>Graph – Ensemble</w:t>
             </w:r>
           </w:p>
         </w:tc>
@@ -4788,7 +4613,7 @@
           </w:tcPr>
           <w:p>
             <w:r>
-              <w:t>Display a line graph for selected time series.</w:t>
+              <w:t>Display the time series in ensemble form.  Historical years are overlapped.</w:t>
             </w:r>
           </w:p>
         </w:tc>
@@ -4811,19 +4636,7 @@
               <w:rPr>
                 <w:rStyle w:val="RTiSWDocGUIReference"/>
               </w:rPr>
-              <w:t xml:space="preserve">Graph </w:t>
-            </w:r>
-            <w:r>
-              <w:rPr>
-                <w:rStyle w:val="RTiSWDocGUIReference"/>
-              </w:rPr>
-              <w:t xml:space="preserve">– </w:t>
-            </w:r>
-            <w:r>
-              <w:rPr>
-                <w:rStyle w:val="RTiSWDocGUIReference"/>
-              </w:rPr>
-              <w:t>Line (log Y-axis)</w:t>
+              <w:t>Graph – Line</w:t>
             </w:r>
           </w:p>
         </w:tc>
@@ -4833,7 +4646,7 @@
           </w:tcPr>
           <w:p>
             <w:r>
-              <w:t>Display a line graph for the selected time series, using a log10 y-axis.</w:t>
+              <w:t>Display a line graph for selected time series.</w:t>
             </w:r>
           </w:p>
         </w:tc>
@@ -4856,19 +4669,7 @@
               <w:rPr>
                 <w:rStyle w:val="RTiSWDocGUIReference"/>
               </w:rPr>
-              <w:t xml:space="preserve">Graph </w:t>
-            </w:r>
-            <w:r>
-              <w:rPr>
-                <w:rStyle w:val="RTiSWDocGUIReference"/>
-              </w:rPr>
-              <w:t xml:space="preserve">– </w:t>
-            </w:r>
-            <w:r>
-              <w:rPr>
-                <w:rStyle w:val="RTiSWDocGUIReference"/>
-              </w:rPr>
-              <w:t>Period of Record</w:t>
+              <w:t>Graph – Line (log Y-axis)</w:t>
             </w:r>
           </w:p>
         </w:tc>
@@ -4878,7 +4679,7 @@
           </w:tcPr>
           <w:p>
             <w:r>
-              <w:t>Display a period of record graph for the selected time series.</w:t>
+              <w:t>Display a line graph for the selected time series, using a log10 y-axis.</w:t>
             </w:r>
           </w:p>
         </w:tc>
@@ -4901,7 +4702,7 @@
               <w:rPr>
                 <w:rStyle w:val="RTiSWDocGUIReference"/>
               </w:rPr>
-              <w:t>Graph – Point</w:t>
+              <w:t>Graph – Period of Record</w:t>
             </w:r>
           </w:p>
         </w:tc>
@@ -4911,7 +4712,7 @@
           </w:tcPr>
           <w:p>
             <w:r>
-              <w:t>Display a graph using symbols but no connecting lines.</w:t>
+              <w:t>Display a period of record graph for the selected time series.</w:t>
             </w:r>
           </w:p>
         </w:tc>
@@ -4934,7 +4735,7 @@
               <w:rPr>
                 <w:rStyle w:val="RTiSWDocGUIReference"/>
               </w:rPr>
-              <w:t>Graph – Predicted Value</w:t>
+              <w:t>Graph – Point</w:t>
             </w:r>
           </w:p>
         </w:tc>
@@ -4944,7 +4745,7 @@
           </w:tcPr>
           <w:p>
             <w:r>
-              <w:t>Display a graph of data and the predicted values from regression.</w:t>
+              <w:t>Display a graph using symbols but no connecting lines.</w:t>
             </w:r>
           </w:p>
         </w:tc>
@@ -4967,7 +4768,7 @@
               <w:rPr>
                 <w:rStyle w:val="RTiSWDocGUIReference"/>
               </w:rPr>
-              <w:t>Graph – Predicted Value Residual</w:t>
+              <w:t>Graph – Predicted Value</w:t>
             </w:r>
           </w:p>
         </w:tc>
@@ -4977,7 +4778,7 @@
           </w:tcPr>
           <w:p>
             <w:r>
-              <w:t>Display a graph of data minus the predicted values from regression.</w:t>
+              <w:t>Display a graph of data and the predicted values from regression.</w:t>
             </w:r>
           </w:p>
         </w:tc>
@@ -5000,19 +4801,7 @@
               <w:rPr>
                 <w:rStyle w:val="RTiSWDocGUIReference"/>
               </w:rPr>
-              <w:t xml:space="preserve">Graph </w:t>
-            </w:r>
-            <w:r>
-              <w:rPr>
-                <w:rStyle w:val="RTiSWDocGUIReference"/>
-              </w:rPr>
-              <w:t xml:space="preserve">– </w:t>
-            </w:r>
-            <w:r>
-              <w:rPr>
-                <w:rStyle w:val="RTiSWDocGUIReference"/>
-              </w:rPr>
-              <w:t>XY-Scatter</w:t>
+              <w:t>Graph – Predicted Value Residual</w:t>
             </w:r>
           </w:p>
         </w:tc>
@@ -5022,7 +4811,7 @@
           </w:tcPr>
           <w:p>
             <w:r>
-              <w:t>Display an XY-scatter plot for the selected time series.</w:t>
+              <w:t>Display a graph of data minus the predicted values from regression.</w:t>
             </w:r>
           </w:p>
         </w:tc>
@@ -5045,7 +4834,7 @@
               <w:rPr>
                 <w:rStyle w:val="RTiSWDocGUIReference"/>
               </w:rPr>
-              <w:t>Table</w:t>
+              <w:t>Graph – XY-Scatter</w:t>
             </w:r>
           </w:p>
         </w:tc>
@@ -5055,7 +4844,7 @@
           </w:tcPr>
           <w:p>
             <w:r>
-              <w:t>Display a scrollable table for the selected time series.</w:t>
+              <w:t>Display an XY-scatter plot for the selected time series.</w:t>
             </w:r>
           </w:p>
         </w:tc>
@@ -5078,25 +4867,7 @@
               <w:rPr>
                 <w:rStyle w:val="RTiSWDocGUIReference"/>
               </w:rPr>
-              <w:t xml:space="preserve">Report </w:t>
-            </w:r>
-            <w:r>
-              <w:rPr>
-                <w:rStyle w:val="RTiSWDocGUIReference"/>
-              </w:rPr>
-              <w:t>–</w:t>
-            </w:r>
-            <w:r>
-              <w:rPr>
-                <w:rStyle w:val="RTiSWDocGUIReference"/>
-              </w:rPr>
-              <w:t xml:space="preserve"> Summary</w:t>
-            </w:r>
-            <w:r>
-              <w:rPr>
-                <w:rStyle w:val="RTiSWDocGUIReference"/>
-              </w:rPr>
-              <w:t xml:space="preserve"> (HTML)</w:t>
+              <w:t>Table</w:t>
             </w:r>
           </w:p>
         </w:tc>
@@ -5106,16 +4877,7 @@
           </w:tcPr>
           <w:p>
             <w:r>
-              <w:t>Display a</w:t>
-            </w:r>
-            <w:r>
-              <w:t>n HTML</w:t>
-            </w:r>
-            <w:r>
-              <w:t xml:space="preserve"> s</w:t>
-            </w:r>
-            <w:r>
-              <w:t>ummary for selected time series using the default web browser.</w:t>
+              <w:t>Display a scrollable table for the selected time series.</w:t>
             </w:r>
           </w:p>
         </w:tc>
@@ -5138,7 +4900,7 @@
               <w:rPr>
                 <w:rStyle w:val="RTiSWDocGUIReference"/>
               </w:rPr>
-              <w:t>Report – Summary (Text)</w:t>
+              <w:t>Report – Summary (HTML)</w:t>
             </w:r>
           </w:p>
         </w:tc>
@@ -5148,7 +4910,7 @@
           </w:tcPr>
           <w:p>
             <w:r>
-              <w:t>Display a text summary for selected time series.</w:t>
+              <w:t>Display an HTML summary for selected time series using the default web browser.</w:t>
             </w:r>
           </w:p>
         </w:tc>
@@ -5171,7 +4933,7 @@
               <w:rPr>
                 <w:rStyle w:val="RTiSWDocGUIReference"/>
               </w:rPr>
-              <w:t>Find Time Series...</w:t>
+              <w:t>Report – Summary (Text)</w:t>
             </w:r>
           </w:p>
         </w:tc>
@@ -5181,7 +4943,7 @@
           </w:tcPr>
           <w:p>
             <w:r>
-              <w:t>Find time series in the time series list.  This displays a dialog.  Use the right-click in the found items to go to or select found items.</w:t>
+              <w:t>Display a text summary for selected time series.</w:t>
             </w:r>
           </w:p>
         </w:tc>
@@ -5204,7 +4966,7 @@
               <w:rPr>
                 <w:rStyle w:val="RTiSWDocGUIReference"/>
               </w:rPr>
-              <w:t>Select All for Output</w:t>
+              <w:t>Find Time Series...</w:t>
             </w:r>
           </w:p>
         </w:tc>
@@ -5214,7 +4976,7 @@
           </w:tcPr>
           <w:p>
             <w:r>
-              <w:t>Select all time series for output.</w:t>
+              <w:t>Find time series in the time series list.  This displays a dialog.  Use the right-click in the found items to go to or select found items.</w:t>
             </w:r>
           </w:p>
         </w:tc>
@@ -5237,7 +4999,7 @@
               <w:rPr>
                 <w:rStyle w:val="RTiSWDocGUIReference"/>
               </w:rPr>
-              <w:t>Deselect All</w:t>
+              <w:t>Select All for Output</w:t>
             </w:r>
           </w:p>
         </w:tc>
@@ -5247,7 +5009,7 @@
           </w:tcPr>
           <w:p>
             <w:r>
-              <w:t>Deselect all time series for output.</w:t>
+              <w:t>Select all time series for output.</w:t>
             </w:r>
           </w:p>
         </w:tc>
@@ -5270,7 +5032,7 @@
               <w:rPr>
                 <w:rStyle w:val="RTiSWDocGUIReference"/>
               </w:rPr>
-              <w:t>Time Series Properties</w:t>
+              <w:t>Deselect All</w:t>
             </w:r>
           </w:p>
         </w:tc>
@@ -5280,6 +5042,39 @@
           </w:tcPr>
           <w:p>
             <w:r>
+              <w:t>Deselect all time series for output.</w:t>
+            </w:r>
+          </w:p>
+        </w:tc>
+      </w:tr>
+      <w:tr>
+        <w:trPr>
+          <w:jc w:val="center"/>
+        </w:trPr>
+        <w:tc>
+          <w:tcPr>
+            <w:tcW w:w="2577" w:type="dxa"/>
+          </w:tcPr>
+          <w:p>
+            <w:pPr>
+              <w:rPr>
+                <w:rStyle w:val="RTiSWDocGUIReference"/>
+              </w:rPr>
+            </w:pPr>
+            <w:r>
+              <w:rPr>
+                <w:rStyle w:val="RTiSWDocGUIReference"/>
+              </w:rPr>
+              <w:t>Time Series Properties</w:t>
+            </w:r>
+          </w:p>
+        </w:tc>
+        <w:tc>
+          <w:tcPr>
+            <w:tcW w:w="6717" w:type="dxa"/>
+          </w:tcPr>
+          <w:p>
+            <w:r>
               <w:t xml:space="preserve">Display the time series properties dialog (see the </w:t>
             </w:r>
             <w:proofErr w:type="spellStart"/>
@@ -5306,6 +5101,46 @@
     <w:p/>
     <w:p>
       <w:r>
+        <w:t xml:space="preserve">TSTool does not usually try to decide what titles or other graph properties to use for graphs because of the variability in input data that are handled by TSTool.  However, as of version 12.00.00, graph templates have been enabled to allow configuration of standard graphs.  </w:t>
+      </w:r>
+      <w:r>
+        <w:t xml:space="preserve">The </w:t>
+      </w:r>
+      <w:r>
+        <w:rPr>
+          <w:rStyle w:val="RTiSWDocGUIReference"/>
+        </w:rPr>
+        <w:t>Ensembles</w:t>
+      </w:r>
+      <w:r>
+        <w:t xml:space="preserve"> and </w:t>
+      </w:r>
+      <w:r>
+        <w:rPr>
+          <w:rStyle w:val="RTiSWDocGUIReference"/>
+        </w:rPr>
+        <w:t>Time Series</w:t>
+      </w:r>
+      <w:r>
+        <w:t xml:space="preserve"> results tabs provide </w:t>
+      </w:r>
+      <w:r>
+        <w:rPr>
+          <w:rStyle w:val="RTiSWDocGUIReference"/>
+        </w:rPr>
+        <w:t>Graph with template:</w:t>
+      </w:r>
+      <w:r>
+        <w:t xml:space="preserve"> buttons.</w:t>
+      </w:r>
+      <w:r>
+        <w:t xml:space="preserve">  These buttons can be used to graph an ensemble or time </w:t>
+      </w:r>
+      <w:r>
+        <w:lastRenderedPageBreak/>
+        <w:t xml:space="preserve">series by relaying on a template graph time series product.  </w:t>
+      </w:r>
+      <w:r>
         <w:t>T</w:t>
       </w:r>
       <w:r>
@@ -5329,7 +5164,19 @@
         <w:t xml:space="preserve"> appendix</w:t>
       </w:r>
       <w:r>
-        <w:t xml:space="preserve"> provides additional information about time series products</w:t>
+        <w:t xml:space="preserve"> </w:t>
+      </w:r>
+      <w:r>
+        <w:rPr>
+          <w:rStyle w:val="RTiSWDocGUIReference"/>
+        </w:rPr>
+        <w:t>Time Series Graph Templates</w:t>
+      </w:r>
+      <w:r>
+        <w:t xml:space="preserve"> section </w:t>
+      </w:r>
+      <w:r>
+        <w:t>provides information about time series products</w:t>
       </w:r>
       <w:r>
         <w:t>.</w:t>
@@ -5338,33 +5185,342 @@
     <w:p/>
     <w:p>
       <w:r>
-        <w:t xml:space="preserve">The remainder of this chapter summarizes the </w:t>
-      </w:r>
+        <w:t xml:space="preserve">The TSTool interface </w:t>
+      </w:r>
+      <w:r>
+        <w:t xml:space="preserve">also </w:t>
+      </w:r>
+      <w:r>
+        <w:t>provides an intermediary step to using graph templates</w:t>
+      </w:r>
+      <w:r>
+        <w:t xml:space="preserve"> specifically for ensembles</w:t>
+      </w:r>
+      <w:r>
+        <w:t xml:space="preserve">.  If </w:t>
+      </w:r>
+      <w:r>
+        <w:rPr>
+          <w:rStyle w:val="RTiSWDocGUIReference"/>
+        </w:rPr>
+        <w:t>Graph – Ensemble</w:t>
+      </w:r>
+      <w:r>
+        <w:t xml:space="preserve"> is selected for a time series, the following dialog will be shown.</w:t>
+      </w:r>
+    </w:p>
+    <w:p/>
+    <w:p>
+      <w:r>
+        <w:rPr>
+          <w:noProof/>
+        </w:rPr>
+        <w:drawing>
+          <wp:inline distT="0" distB="0" distL="0" distR="0">
+            <wp:extent cx="5943600" cy="2198370"/>
+            <wp:effectExtent l="0" t="0" r="0" b="0"/>
+            <wp:docPr id="2" name="Picture 2"/>
+            <wp:cNvGraphicFramePr>
+              <a:graphicFrameLocks xmlns:a="http://schemas.openxmlformats.org/drawingml/2006/main" noChangeAspect="1"/>
+            </wp:cNvGraphicFramePr>
+            <a:graphic xmlns:a="http://schemas.openxmlformats.org/drawingml/2006/main">
+              <a:graphicData uri="http://schemas.openxmlformats.org/drawingml/2006/picture">
+                <pic:pic xmlns:pic="http://schemas.openxmlformats.org/drawingml/2006/picture">
+                  <pic:nvPicPr>
+                    <pic:cNvPr id="2" name="Menu_Results_Graph_Ensemble.png"/>
+                    <pic:cNvPicPr/>
+                  </pic:nvPicPr>
+                  <pic:blipFill>
+                    <a:blip r:embed="rId16">
+                      <a:extLst>
+                        <a:ext uri="{28A0092B-C50C-407E-A947-70E740481C1C}">
+                          <a14:useLocalDpi xmlns:a14="http://schemas.microsoft.com/office/drawing/2010/main" val="0"/>
+                        </a:ext>
+                      </a:extLst>
+                    </a:blip>
+                    <a:stretch>
+                      <a:fillRect/>
+                    </a:stretch>
+                  </pic:blipFill>
+                  <pic:spPr>
+                    <a:xfrm>
+                      <a:off x="0" y="0"/>
+                      <a:ext cx="5943600" cy="2198370"/>
+                    </a:xfrm>
+                    <a:prstGeom prst="rect">
+                      <a:avLst/>
+                    </a:prstGeom>
+                  </pic:spPr>
+                </pic:pic>
+              </a:graphicData>
+            </a:graphic>
+          </wp:inline>
+        </w:drawing>
+      </w:r>
+    </w:p>
+    <w:p>
+      <w:pPr>
+        <w:pStyle w:val="RTiSWDocNote"/>
+      </w:pPr>
       <w:proofErr w:type="spellStart"/>
       <w:r>
-        <w:t>TSTool</w:t>
+        <w:t>Menu_Results_Graph_Ensemble</w:t>
       </w:r>
       <w:proofErr w:type="spellEnd"/>
-      <w:r>
-        <w:t xml:space="preserve"> menus.</w:t>
-      </w:r>
-    </w:p>
+    </w:p>
+    <w:p>
+      <w:pPr>
+        <w:pStyle w:val="RTiSWDocFigureTableTitle"/>
+      </w:pPr>
+      <w:r>
+        <w:t>Results – Graph Ensemble Dialog</w:t>
+      </w:r>
+    </w:p>
+    <w:p/>
+    <w:p>
+      <w:r>
+        <w:t xml:space="preserve">This dialog provides the ability to indicate how the selected time series should be processed into an ensemble, and also allows a graph template to be selected, which typically provides information about graph properties such as title and legend.  The </w:t>
+      </w:r>
+      <w:r>
+        <w:rPr>
+          <w:rStyle w:val="RTiSWDocGUIReference"/>
+        </w:rPr>
+        <w:t>Output year type</w:t>
+      </w:r>
+      <w:r>
+        <w:t xml:space="preserve"> and </w:t>
+      </w:r>
+      <w:r>
+        <w:rPr>
+          <w:rStyle w:val="RTiSWDocGUIReference"/>
+        </w:rPr>
+        <w:t>Reference date</w:t>
+      </w:r>
+      <w:r>
+        <w:t xml:space="preserve"> input are passed to the same code as the </w:t>
+      </w:r>
+      <w:proofErr w:type="spellStart"/>
+      <w:proofErr w:type="gramStart"/>
+      <w:r>
+        <w:rPr>
+          <w:rStyle w:val="RTiSWDocLiteralText"/>
+        </w:rPr>
+        <w:t>CreateEnsembleFromOneTimeSeries</w:t>
+      </w:r>
+      <w:proofErr w:type="spellEnd"/>
+      <w:r>
+        <w:rPr>
+          <w:rStyle w:val="RTiSWDocLiteralText"/>
+        </w:rPr>
+        <w:t>(</w:t>
+      </w:r>
+      <w:proofErr w:type="gramEnd"/>
+      <w:r>
+        <w:rPr>
+          <w:rStyle w:val="RTiSWDocLiteralText"/>
+        </w:rPr>
+        <w:t>)</w:t>
+      </w:r>
+      <w:r>
+        <w:t xml:space="preserve"> command.  The </w:t>
+      </w:r>
+      <w:r>
+        <w:rPr>
+          <w:rStyle w:val="RTiSWDocGUIReference"/>
+        </w:rPr>
+        <w:t>Statistics</w:t>
+      </w:r>
+      <w:r>
+        <w:t xml:space="preserve"> </w:t>
+      </w:r>
+      <w:r>
+        <w:t xml:space="preserve">input allows statistics time series to be calculated and added to the graph, and </w:t>
+      </w:r>
+      <w:r>
+        <w:t xml:space="preserve">are passed to the same code as the </w:t>
+      </w:r>
+      <w:proofErr w:type="spellStart"/>
+      <w:proofErr w:type="gramStart"/>
+      <w:r>
+        <w:rPr>
+          <w:rStyle w:val="RTiSWDocLiteralText"/>
+        </w:rPr>
+        <w:t>NewStatisticTimeSeriesFromEnsemble</w:t>
+      </w:r>
+      <w:proofErr w:type="spellEnd"/>
+      <w:r>
+        <w:rPr>
+          <w:rStyle w:val="RTiSWDocLiteralText"/>
+        </w:rPr>
+        <w:t>(</w:t>
+      </w:r>
+      <w:proofErr w:type="gramEnd"/>
+      <w:r>
+        <w:rPr>
+          <w:rStyle w:val="RTiSWDocLiteralText"/>
+        </w:rPr>
+        <w:t>)</w:t>
+      </w:r>
+      <w:r>
+        <w:t xml:space="preserve"> command.   Finally, the </w:t>
+      </w:r>
+      <w:r>
+        <w:rPr>
+          <w:rStyle w:val="RTiSWDocGUIReference"/>
+        </w:rPr>
+        <w:t>Graph template</w:t>
+      </w:r>
+      <w:r>
+        <w:t xml:space="preserve"> selection specifies a graph template and is used similar to the </w:t>
+      </w:r>
+      <w:proofErr w:type="spellStart"/>
+      <w:proofErr w:type="gramStart"/>
+      <w:r>
+        <w:rPr>
+          <w:rStyle w:val="RTiSWDocLiteralText"/>
+        </w:rPr>
+        <w:t>ProcessTSProduct</w:t>
+      </w:r>
+      <w:proofErr w:type="spellEnd"/>
+      <w:r>
+        <w:rPr>
+          <w:rStyle w:val="RTiSWDocLiteralText"/>
+        </w:rPr>
+        <w:t>(</w:t>
+      </w:r>
+      <w:proofErr w:type="gramEnd"/>
+      <w:r>
+        <w:rPr>
+          <w:rStyle w:val="RTiSWDocLiteralText"/>
+        </w:rPr>
+        <w:t>)</w:t>
+      </w:r>
+      <w:r>
+        <w:t xml:space="preserve"> command.  These steps are necessary for TSTool to be able to </w:t>
+      </w:r>
+      <w:r>
+        <w:t xml:space="preserve">generically </w:t>
+      </w:r>
+      <w:r>
+        <w:t>handle various input and configurations.  The resulting graph will be shown and will reflect the calculations and configuration properties.</w:t>
+      </w:r>
+      <w:r>
+        <w:t xml:space="preserve">  All input is optional and if omitted will result in default output.</w:t>
+      </w:r>
+    </w:p>
+    <w:p/>
+    <w:p>
+      <w:r>
+        <w:t xml:space="preserve">A similar dialog is used </w:t>
+      </w:r>
+      <w:r>
+        <w:t xml:space="preserve">if </w:t>
+      </w:r>
+      <w:r>
+        <w:rPr>
+          <w:rStyle w:val="RTiSWDocGUIReference"/>
+        </w:rPr>
+        <w:t>Graph – Line (Ensemble Graph)</w:t>
+      </w:r>
+      <w:r>
+        <w:t xml:space="preserve"> is selected for ensemble results, as shown below.  </w:t>
+      </w:r>
+      <w:r>
+        <w:t>I</w:t>
+      </w:r>
+      <w:r>
+        <w:t xml:space="preserve">n this case there is no need to create a new ensemble since it already exists.  Therefore, input is provided to add statistics time series to the output, and specify the </w:t>
+      </w:r>
+      <w:r>
+        <w:t>graph template to configure the graph.</w:t>
+      </w:r>
+    </w:p>
+    <w:p/>
+    <w:p>
+      <w:r>
+        <w:rPr>
+          <w:noProof/>
+        </w:rPr>
+        <w:drawing>
+          <wp:inline distT="0" distB="0" distL="0" distR="0">
+            <wp:extent cx="5943600" cy="1893570"/>
+            <wp:effectExtent l="0" t="0" r="0" b="0"/>
+            <wp:docPr id="9" name="Picture 9"/>
+            <wp:cNvGraphicFramePr>
+              <a:graphicFrameLocks xmlns:a="http://schemas.openxmlformats.org/drawingml/2006/main" noChangeAspect="1"/>
+            </wp:cNvGraphicFramePr>
+            <a:graphic xmlns:a="http://schemas.openxmlformats.org/drawingml/2006/main">
+              <a:graphicData uri="http://schemas.openxmlformats.org/drawingml/2006/picture">
+                <pic:pic xmlns:pic="http://schemas.openxmlformats.org/drawingml/2006/picture">
+                  <pic:nvPicPr>
+                    <pic:cNvPr id="9" name="Menu_Results_Ensemble_Graph_Ensemble.png"/>
+                    <pic:cNvPicPr/>
+                  </pic:nvPicPr>
+                  <pic:blipFill>
+                    <a:blip r:embed="rId17">
+                      <a:extLst>
+                        <a:ext uri="{28A0092B-C50C-407E-A947-70E740481C1C}">
+                          <a14:useLocalDpi xmlns:a14="http://schemas.microsoft.com/office/drawing/2010/main" val="0"/>
+                        </a:ext>
+                      </a:extLst>
+                    </a:blip>
+                    <a:stretch>
+                      <a:fillRect/>
+                    </a:stretch>
+                  </pic:blipFill>
+                  <pic:spPr>
+                    <a:xfrm>
+                      <a:off x="0" y="0"/>
+                      <a:ext cx="5943600" cy="1893570"/>
+                    </a:xfrm>
+                    <a:prstGeom prst="rect">
+                      <a:avLst/>
+                    </a:prstGeom>
+                  </pic:spPr>
+                </pic:pic>
+              </a:graphicData>
+            </a:graphic>
+          </wp:inline>
+        </w:drawing>
+      </w:r>
+    </w:p>
+    <w:p>
+      <w:pPr>
+        <w:pStyle w:val="RTiSWDocNote"/>
+      </w:pPr>
+      <w:proofErr w:type="spellStart"/>
+      <w:r>
+        <w:t>Menu_Results_Graph_Ensemble</w:t>
+      </w:r>
+      <w:proofErr w:type="spellEnd"/>
+    </w:p>
+    <w:p>
+      <w:pPr>
+        <w:pStyle w:val="RTiSWDocFigureTableTitle"/>
+      </w:pPr>
+      <w:r>
+        <w:t>Results – Graph Ensemble Dialog</w:t>
+      </w:r>
+    </w:p>
+    <w:p/>
+    <w:p>
+      <w:r>
+        <w:t>The remainder of this chapter summarizes the TSTool menus.</w:t>
+      </w:r>
+    </w:p>
+    <w:p/>
     <w:p>
       <w:pPr>
         <w:pStyle w:val="Heading1"/>
       </w:pPr>
       <w:r>
-        <w:br w:type="page"/>
-      </w:r>
-      <w:r>
-        <w:lastRenderedPageBreak/>
         <w:t xml:space="preserve">3.4 </w:t>
       </w:r>
-      <w:bookmarkStart w:id="4" w:name="GUI_FileMenu"/>
+      <w:bookmarkStart w:id="5" w:name="GUI_FileMenu"/>
       <w:r>
         <w:t>File Menu - Main Input and Output Control</w:t>
       </w:r>
-      <w:bookmarkEnd w:id="4"/>
+      <w:bookmarkEnd w:id="5"/>
     </w:p>
     <w:p/>
     <w:p>
@@ -5414,7 +5570,7 @@
                     </pic:cNvPicPr>
                   </pic:nvPicPr>
                   <pic:blipFill>
-                    <a:blip r:embed="rId16">
+                    <a:blip r:embed="rId18">
                       <a:extLst>
                         <a:ext uri="{28A0092B-C50C-407E-A947-70E740481C1C}">
                           <a14:useLocalDpi xmlns:a14="http://schemas.microsoft.com/office/drawing/2010/main" val="0"/>
@@ -5541,7 +5697,7 @@
       <w:r>
         <w:t xml:space="preserve"> </w:t>
       </w:r>
-      <w:bookmarkStart w:id="5" w:name="GUI_FileMenu_OpenCommandsFile"/>
+      <w:bookmarkStart w:id="6" w:name="GUI_FileMenu_OpenCommandsFile"/>
       <w:r>
         <w:t>File</w:t>
       </w:r>
@@ -5551,7 +5707,7 @@
       <w:r>
         <w:t xml:space="preserve">Open </w:t>
       </w:r>
-      <w:bookmarkEnd w:id="5"/>
+      <w:bookmarkEnd w:id="6"/>
       <w:r>
         <w:t>– Open Command File or Databases</w:t>
       </w:r>
@@ -5583,7 +5739,7 @@
                     </pic:cNvPicPr>
                   </pic:nvPicPr>
                   <pic:blipFill>
-                    <a:blip r:embed="rId17">
+                    <a:blip r:embed="rId19">
                       <a:extLst>
                         <a:ext uri="{28A0092B-C50C-407E-A947-70E740481C1C}">
                           <a14:useLocalDpi xmlns:a14="http://schemas.microsoft.com/office/drawing/2010/main" val="0"/>
@@ -5773,54 +5929,44 @@
           <w:numId w:val="0"/>
         </w:numPr>
       </w:pPr>
-      <w:proofErr w:type="spellStart"/>
-      <w:r>
-        <w:t>TSTool</w:t>
-      </w:r>
-      <w:proofErr w:type="spellEnd"/>
+      <w:r>
+        <w:t xml:space="preserve">TSTool </w:t>
+      </w:r>
+      <w:r>
+        <w:t xml:space="preserve">automatically </w:t>
+      </w:r>
+      <w:r>
+        <w:t xml:space="preserve">will attempt to update older command files to new syntax if a command has changed.  If a change occurs, the command file will be marked as modified and will need to be saved to reflect the changes.  If an error occurs updating a command, it will be marked with an error and a </w:t>
+      </w:r>
+      <w:r>
+        <w:lastRenderedPageBreak/>
+        <w:t>comment will be inserted with the original command indicating that an automated update could not occur.  Unrecognized commands are marked with an error and will generate errors if run.</w:t>
+      </w:r>
+    </w:p>
+    <w:p/>
+    <w:p>
+      <w:r>
+        <w:t>If appropriate for the TSTool configuration, other menu items will be displayed to allow opening databases.  It is recommended that database connections be c</w:t>
+      </w:r>
+      <w:r>
+        <w:t>onfigured to automatically open; however, the menus are useful for development and troubleshooting.</w:t>
+      </w:r>
+    </w:p>
+    <w:p/>
+    <w:p>
+      <w:pPr>
+        <w:pStyle w:val="Heading2"/>
+      </w:pPr>
+      <w:r>
+        <w:t>3.4.</w:t>
+      </w:r>
+      <w:r>
+        <w:t>3</w:t>
+      </w:r>
       <w:r>
         <w:t xml:space="preserve"> </w:t>
       </w:r>
-      <w:r>
-        <w:t xml:space="preserve">automatically </w:t>
-      </w:r>
-      <w:r>
-        <w:t>will attempt to update older command files to new syntax if a command has changed.  If a change occurs, the command file will be marked as modified and will need to be saved to reflect the changes.  If an error occurs updating a command, it will be marked with an error and a comment will be inserted with the original command indicating that an automated update could not occur.  Unrecognized commands are marked with an error and will generate errors if run.</w:t>
-      </w:r>
-    </w:p>
-    <w:p/>
-    <w:p>
-      <w:r>
-        <w:lastRenderedPageBreak/>
-        <w:t xml:space="preserve">If appropriate for the </w:t>
-      </w:r>
-      <w:proofErr w:type="spellStart"/>
-      <w:r>
-        <w:t>TSTool</w:t>
-      </w:r>
-      <w:proofErr w:type="spellEnd"/>
-      <w:r>
-        <w:t xml:space="preserve"> configuration, other menu items will be displayed to allow opening databases.  It is recommended that database connections be c</w:t>
-      </w:r>
-      <w:r>
-        <w:t>onfigured to automatically open; however, the menus are useful for development and troubleshooting.</w:t>
-      </w:r>
-    </w:p>
-    <w:p/>
-    <w:p>
-      <w:pPr>
-        <w:pStyle w:val="Heading2"/>
-      </w:pPr>
-      <w:r>
-        <w:t>3.4.</w:t>
-      </w:r>
-      <w:r>
-        <w:t>3</w:t>
-      </w:r>
-      <w:r>
-        <w:t xml:space="preserve"> </w:t>
-      </w:r>
-      <w:bookmarkStart w:id="6" w:name="GUI_FileMenu_SaveCommandsFile"/>
+      <w:bookmarkStart w:id="7" w:name="GUI_FileMenu_SaveCommandsFile"/>
       <w:r>
         <w:t>File</w:t>
       </w:r>
@@ -5830,7 +5976,7 @@
       <w:r>
         <w:t>Save – Save Command File</w:t>
       </w:r>
-      <w:bookmarkEnd w:id="6"/>
+      <w:bookmarkEnd w:id="7"/>
       <w:r>
         <w:t>, and Time Series</w:t>
       </w:r>
@@ -5862,7 +6008,7 @@
                     </pic:cNvPicPr>
                   </pic:nvPicPr>
                   <pic:blipFill>
-                    <a:blip r:embed="rId18">
+                    <a:blip r:embed="rId20">
                       <a:extLst>
                         <a:ext uri="{28A0092B-C50C-407E-A947-70E740481C1C}">
                           <a14:useLocalDpi xmlns:a14="http://schemas.microsoft.com/office/drawing/2010/main" val="0"/>
@@ -5996,15 +6142,7 @@
         <w:t>Commands</w:t>
       </w:r>
       <w:r>
-        <w:t xml:space="preserve"> list to a file.  The name of the current command file is shown in the </w:t>
-      </w:r>
-      <w:proofErr w:type="spellStart"/>
-      <w:r>
-        <w:t>TSTool</w:t>
-      </w:r>
-      <w:proofErr w:type="spellEnd"/>
-      <w:r>
-        <w:t xml:space="preserve"> title bar</w:t>
+        <w:t xml:space="preserve"> list to a file.  The name of the current command file is shown in the TSTool title bar</w:t>
       </w:r>
       <w:r>
         <w:t xml:space="preserve"> and can be referred to when deciding a new command file name</w:t>
@@ -6079,15 +6217,7 @@
         <w:t>Command(Alias=…)</w:t>
       </w:r>
       <w:r>
-        <w:t xml:space="preserve"> syntax in </w:t>
-      </w:r>
-      <w:proofErr w:type="spellStart"/>
-      <w:r>
-        <w:t>TSTool</w:t>
-      </w:r>
-      <w:proofErr w:type="spellEnd"/>
-      <w:r>
-        <w:t xml:space="preserve"> version 10.</w:t>
+        <w:t xml:space="preserve"> syntax in TSTool version 10.</w:t>
       </w:r>
     </w:p>
     <w:p/>
@@ -6185,11 +6315,11 @@
       <w:r>
         <w:t xml:space="preserve"> </w:t>
       </w:r>
-      <w:bookmarkStart w:id="7" w:name="GUI_FileMenu_PrintCommands"/>
+      <w:bookmarkStart w:id="8" w:name="GUI_FileMenu_PrintCommands"/>
       <w:r>
         <w:t>Print Commands</w:t>
       </w:r>
-      <w:bookmarkEnd w:id="7"/>
+      <w:bookmarkEnd w:id="8"/>
     </w:p>
     <w:p/>
     <w:p>
@@ -6263,15 +6393,7 @@
         <w:t>5</w:t>
       </w:r>
       <w:r>
-        <w:t xml:space="preserve"> Properties for Commands Run, </w:t>
-      </w:r>
-      <w:proofErr w:type="spellStart"/>
-      <w:r>
-        <w:t>TSTool</w:t>
-      </w:r>
-      <w:proofErr w:type="spellEnd"/>
-      <w:r>
-        <w:t xml:space="preserve"> Session, and Input Types</w:t>
+        <w:t xml:space="preserve"> Properties for Commands Run, TSTool Session, and Input Types</w:t>
       </w:r>
     </w:p>
     <w:p/>
@@ -6301,7 +6423,7 @@
                     </pic:cNvPicPr>
                   </pic:nvPicPr>
                   <pic:blipFill>
-                    <a:blip r:embed="rId19">
+                    <a:blip r:embed="rId21">
                       <a:extLst>
                         <a:ext uri="{28A0092B-C50C-407E-A947-70E740481C1C}">
                           <a14:useLocalDpi xmlns:a14="http://schemas.microsoft.com/office/drawing/2010/main" val="0"/>
@@ -6427,7 +6549,7 @@
                     </pic:cNvPicPr>
                   </pic:nvPicPr>
                   <pic:blipFill>
-                    <a:blip r:embed="rId20">
+                    <a:blip r:embed="rId22">
                       <a:extLst>
                         <a:ext uri="{28A0092B-C50C-407E-A947-70E740481C1C}">
                           <a14:useLocalDpi xmlns:a14="http://schemas.microsoft.com/office/drawing/2010/main" val="0"/>
@@ -6513,30 +6635,14 @@
         </w:rPr>
         <w:t xml:space="preserve"> / </w:t>
       </w:r>
-      <w:proofErr w:type="spellStart"/>
-      <w:r>
-        <w:rPr>
-          <w:rStyle w:val="RTiSWDocGUIReference"/>
-        </w:rPr>
-        <w:t>TSTool</w:t>
-      </w:r>
-      <w:proofErr w:type="spellEnd"/>
-      <w:r>
-        <w:rPr>
-          <w:rStyle w:val="RTiSWDocGUIReference"/>
-        </w:rPr>
-        <w:t xml:space="preserve"> Session</w:t>
-      </w:r>
-      <w:r>
-        <w:t xml:space="preserve"> menu item displays information about the current </w:t>
-      </w:r>
-      <w:proofErr w:type="spellStart"/>
-      <w:r>
-        <w:t>TSTool</w:t>
-      </w:r>
-      <w:proofErr w:type="spellEnd"/>
-      <w:r>
-        <w:t xml:space="preserve"> session, as follows:</w:t>
+      <w:r>
+        <w:rPr>
+          <w:rStyle w:val="RTiSWDocGUIReference"/>
+        </w:rPr>
+        <w:t>TSTool Session</w:t>
+      </w:r>
+      <w:r>
+        <w:t xml:space="preserve"> menu item displays information about the current TSTool session, as follows:</w:t>
       </w:r>
     </w:p>
     <w:p/>
@@ -6564,7 +6670,7 @@
                     <pic:cNvPicPr/>
                   </pic:nvPicPr>
                   <pic:blipFill>
-                    <a:blip r:embed="rId21">
+                    <a:blip r:embed="rId23">
                       <a:extLst>
                         <a:ext uri="{28A0092B-C50C-407E-A947-70E740481C1C}">
                           <a14:useLocalDpi xmlns:a14="http://schemas.microsoft.com/office/drawing/2010/main" val="0"/>
@@ -6605,27 +6711,14 @@
       <w:pPr>
         <w:pStyle w:val="RTiSWDocFigureTableTitle"/>
       </w:pPr>
-      <w:proofErr w:type="spellStart"/>
-      <w:r>
-        <w:t>TSTool</w:t>
-      </w:r>
-      <w:proofErr w:type="spellEnd"/>
-      <w:r>
-        <w:t xml:space="preserve"> Session Properties</w:t>
-      </w:r>
-    </w:p>
-    <w:p/>
-    <w:p>
-      <w:r>
-        <w:t xml:space="preserve">This information is useful for checking the </w:t>
-      </w:r>
-      <w:proofErr w:type="spellStart"/>
-      <w:r>
-        <w:t>TSTool</w:t>
-      </w:r>
-      <w:proofErr w:type="spellEnd"/>
-      <w:r>
-        <w:t xml:space="preserve"> configuration.</w:t>
+      <w:r>
+        <w:t>TSTool Session Properties</w:t>
+      </w:r>
+    </w:p>
+    <w:p/>
+    <w:p>
+      <w:r>
+        <w:t>This information is useful for checking the TSTool configuration.</w:t>
       </w:r>
       <w:r>
         <w:br w:type="page"/>
@@ -6714,7 +6807,7 @@
                     <pic:cNvPicPr/>
                   </pic:nvPicPr>
                   <pic:blipFill>
-                    <a:blip r:embed="rId22">
+                    <a:blip r:embed="rId24">
                       <a:extLst>
                         <a:ext uri="{28A0092B-C50C-407E-A947-70E740481C1C}">
                           <a14:useLocalDpi xmlns:a14="http://schemas.microsoft.com/office/drawing/2010/main" val="0"/>
@@ -6778,7 +6871,7 @@
       <w:pPr>
         <w:pStyle w:val="Heading2"/>
       </w:pPr>
-      <w:bookmarkStart w:id="8" w:name="GUI_FileMenu_SetWorkingDirectory"/>
+      <w:bookmarkStart w:id="9" w:name="GUI_FileMenu_SetWorkingDirectory"/>
       <w:r>
         <w:t>3.4.</w:t>
       </w:r>
@@ -6788,7 +6881,7 @@
       <w:r>
         <w:t xml:space="preserve"> Set Working Directory</w:t>
       </w:r>
-      <w:bookmarkEnd w:id="8"/>
+      <w:bookmarkEnd w:id="9"/>
     </w:p>
     <w:p/>
     <w:p>
@@ -6823,15 +6916,7 @@
         <w:t>.  The working directory</w:t>
       </w:r>
       <w:r>
-        <w:t xml:space="preserve"> is used by </w:t>
-      </w:r>
-      <w:proofErr w:type="spellStart"/>
-      <w:r>
-        <w:t>TSTool</w:t>
-      </w:r>
-      <w:proofErr w:type="spellEnd"/>
-      <w:r>
-        <w:t xml:space="preserve"> to local files specified with relative paths</w:t>
+        <w:t xml:space="preserve"> is used by TSTool to local files specified with relative paths</w:t>
       </w:r>
       <w:r>
         <w:t xml:space="preserve">.  The working directory normally </w:t>
@@ -6858,15 +6943,7 @@
         </w:numPr>
       </w:pPr>
       <w:r>
-        <w:t xml:space="preserve">The startup directory for the </w:t>
-      </w:r>
-      <w:proofErr w:type="spellStart"/>
-      <w:r>
-        <w:t>TSTool</w:t>
-      </w:r>
-      <w:proofErr w:type="spellEnd"/>
-      <w:r>
-        <w:t xml:space="preserve"> program,</w:t>
+        <w:t>The startup directory for the TSTool program,</w:t>
       </w:r>
     </w:p>
     <w:p>
@@ -6992,11 +7069,11 @@
       <w:r>
         <w:t xml:space="preserve"> </w:t>
       </w:r>
-      <w:bookmarkStart w:id="9" w:name="GUI_FileMenu_Exit"/>
+      <w:bookmarkStart w:id="10" w:name="GUI_FileMenu_Exit"/>
       <w:r>
         <w:t>Exit</w:t>
       </w:r>
-      <w:bookmarkEnd w:id="9"/>
+      <w:bookmarkEnd w:id="10"/>
     </w:p>
     <w:p/>
     <w:p>
@@ -7022,15 +7099,7 @@
         <w:t>Exit</w:t>
       </w:r>
       <w:r>
-        <w:t xml:space="preserve"> menu exits </w:t>
-      </w:r>
-      <w:proofErr w:type="spellStart"/>
-      <w:r>
-        <w:t>TSTool</w:t>
-      </w:r>
-      <w:proofErr w:type="spellEnd"/>
-      <w:r>
-        <w:t xml:space="preserve">.  </w:t>
+        <w:t xml:space="preserve"> menu exits TSTool.  </w:t>
       </w:r>
       <w:r>
         <w:t>A confirmation prompt is displayed before exiting</w:t>
@@ -7051,15 +7120,7 @@
         <w:t xml:space="preserve"> before exiting.</w:t>
       </w:r>
       <w:r>
-        <w:t xml:space="preserve">  Commands may have been automatically updated by </w:t>
-      </w:r>
-      <w:proofErr w:type="spellStart"/>
-      <w:r>
-        <w:t>TSTool</w:t>
-      </w:r>
-      <w:proofErr w:type="spellEnd"/>
-      <w:r>
-        <w:t xml:space="preserve"> if an old command file was read.</w:t>
+        <w:t xml:space="preserve">  Commands may have been automatically updated by TSTool if an old command file was read.</w:t>
       </w:r>
     </w:p>
     <w:p/>
@@ -7070,11 +7131,11 @@
       <w:r>
         <w:t xml:space="preserve">3.5 </w:t>
       </w:r>
-      <w:bookmarkStart w:id="10" w:name="GUI_EditMenu"/>
+      <w:bookmarkStart w:id="11" w:name="GUI_EditMenu"/>
       <w:r>
         <w:t>Edit Menu – Editing Commands</w:t>
       </w:r>
-      <w:bookmarkEnd w:id="10"/>
+      <w:bookmarkEnd w:id="11"/>
     </w:p>
     <w:p/>
     <w:p>
@@ -7151,7 +7212,7 @@
                     </pic:cNvPicPr>
                   </pic:nvPicPr>
                   <pic:blipFill>
-                    <a:blip r:embed="rId23">
+                    <a:blip r:embed="rId25">
                       <a:extLst>
                         <a:ext uri="{28A0092B-C50C-407E-A947-70E740481C1C}">
                           <a14:useLocalDpi xmlns:a14="http://schemas.microsoft.com/office/drawing/2010/main" val="0"/>
@@ -7209,11 +7270,11 @@
       <w:r>
         <w:t xml:space="preserve">3.5.1 </w:t>
       </w:r>
-      <w:bookmarkStart w:id="11" w:name="GUI_EditMenu_CutCopyPaste"/>
+      <w:bookmarkStart w:id="12" w:name="GUI_EditMenu_CutCopyPaste"/>
       <w:r>
         <w:t>Cut/Copy/Paste/Delete</w:t>
       </w:r>
-      <w:bookmarkEnd w:id="11"/>
+      <w:bookmarkEnd w:id="12"/>
     </w:p>
     <w:p/>
     <w:p>
@@ -7587,11 +7648,11 @@
       <w:r>
         <w:t xml:space="preserve">3.5.2 </w:t>
       </w:r>
-      <w:bookmarkStart w:id="12" w:name="GUI_EditMenu_SelectAllDeselectAll"/>
+      <w:bookmarkStart w:id="13" w:name="GUI_EditMenu_SelectAllDeselectAll"/>
       <w:r>
         <w:t>Select All Commands/Deselect All Commands</w:t>
       </w:r>
-      <w:bookmarkEnd w:id="12"/>
+      <w:bookmarkEnd w:id="13"/>
     </w:p>
     <w:p>
       <w:pPr>
@@ -7676,11 +7737,11 @@
       <w:r>
         <w:t xml:space="preserve">3.5.3 </w:t>
       </w:r>
-      <w:bookmarkStart w:id="13" w:name="GUI_EditMenu_EditCommand"/>
+      <w:bookmarkStart w:id="14" w:name="GUI_EditMenu_EditCommand"/>
       <w:r>
         <w:t>Edit Command</w:t>
       </w:r>
-      <w:bookmarkEnd w:id="13"/>
+      <w:bookmarkEnd w:id="14"/>
     </w:p>
     <w:p/>
     <w:p>
@@ -7712,13 +7773,8 @@
         <w:t xml:space="preserve"> </w:t>
       </w:r>
       <w:r>
-        <w:t xml:space="preserve">menu can be used to edit an individual command.  </w:t>
-      </w:r>
-      <w:proofErr w:type="spellStart"/>
-      <w:r>
-        <w:t>TSTool</w:t>
-      </w:r>
-      <w:proofErr w:type="spellEnd"/>
+        <w:t>menu can be used to edit an individual command.  TSTool</w:t>
+      </w:r>
       <w:r>
         <w:rPr>
           <w:b/>
@@ -7779,11 +7835,11 @@
       <w:r>
         <w:t xml:space="preserve"> </w:t>
       </w:r>
-      <w:bookmarkStart w:id="14" w:name="GUI_EditMenu_ConvertToFromComment"/>
+      <w:bookmarkStart w:id="15" w:name="GUI_EditMenu_ConvertToFromComment"/>
       <w:r>
         <w:t>Convert Selected Commands To/From Comments</w:t>
       </w:r>
-      <w:bookmarkEnd w:id="14"/>
+      <w:bookmarkEnd w:id="15"/>
     </w:p>
     <w:p/>
     <w:p>
@@ -8138,7 +8194,7 @@
                     </pic:cNvPicPr>
                   </pic:nvPicPr>
                   <pic:blipFill>
-                    <a:blip r:embed="rId24">
+                    <a:blip r:embed="rId26">
                       <a:extLst>
                         <a:ext uri="{28A0092B-C50C-407E-A947-70E740481C1C}">
                           <a14:useLocalDpi xmlns:a14="http://schemas.microsoft.com/office/drawing/2010/main" val="0"/>
@@ -8298,23 +8354,7 @@
         <w:t>)</w:t>
       </w:r>
       <w:r>
-        <w:t xml:space="preserve"> command and other </w:t>
-      </w:r>
-      <w:proofErr w:type="spellStart"/>
-      <w:r>
-        <w:t>TSTool</w:t>
-      </w:r>
-      <w:proofErr w:type="spellEnd"/>
-      <w:r>
-        <w:t xml:space="preserve"> features that enforce data unit consistency.  Data units from all data repositories are not automatically understood by </w:t>
-      </w:r>
-      <w:proofErr w:type="spellStart"/>
-      <w:r>
-        <w:t>TSTool</w:t>
-      </w:r>
-      <w:proofErr w:type="spellEnd"/>
-      <w:r>
-        <w:t>, although additional capabilities may be added in the future.</w:t>
+        <w:t xml:space="preserve"> command and other TSTool features that enforce data unit consistency.  Data units from all data repositories are not automatically understood by TSTool, although additional capabilities may be added in the future.</w:t>
       </w:r>
     </w:p>
     <w:p/>
@@ -8448,7 +8488,7 @@
                     <pic:cNvPicPr/>
                   </pic:nvPicPr>
                   <pic:blipFill>
-                    <a:blip r:embed="rId25">
+                    <a:blip r:embed="rId27">
                       <a:extLst>
                         <a:ext uri="{28A0092B-C50C-407E-A947-70E740481C1C}">
                           <a14:useLocalDpi xmlns:a14="http://schemas.microsoft.com/office/drawing/2010/main" val="0"/>
@@ -8698,10 +8738,7 @@
         <w:t xml:space="preserve"> Processing </w:t>
       </w:r>
       <w:r>
-        <w:t xml:space="preserve">– </w:t>
-      </w:r>
-      <w:r>
-        <w:t xml:space="preserve">read data from and write data to </w:t>
+        <w:t xml:space="preserve">– read data from and write data to </w:t>
       </w:r>
       <w:proofErr w:type="spellStart"/>
       <w:r>
@@ -8728,19 +8765,10 @@
         <w:rPr>
           <w:rStyle w:val="RTiSWDocGUIReference"/>
         </w:rPr>
-        <w:t>Network</w:t>
-      </w:r>
-      <w:r>
-        <w:rPr>
-          <w:rStyle w:val="RTiSWDocGUIReference"/>
-        </w:rPr>
-        <w:t xml:space="preserve"> Processing </w:t>
-      </w:r>
-      <w:r>
-        <w:t xml:space="preserve">– commands that </w:t>
-      </w:r>
-      <w:r>
-        <w:t>process networks of nodes and links</w:t>
+        <w:t xml:space="preserve">Network Processing </w:t>
+      </w:r>
+      <w:r>
+        <w:t>– commands that process networks of nodes and links</w:t>
       </w:r>
     </w:p>
     <w:p>
@@ -9011,7 +9039,7 @@
                     <pic:cNvPicPr/>
                   </pic:nvPicPr>
                   <pic:blipFill>
-                    <a:blip r:embed="rId26">
+                    <a:blip r:embed="rId28">
                       <a:extLst>
                         <a:ext uri="{28A0092B-C50C-407E-A947-70E740481C1C}">
                           <a14:useLocalDpi xmlns:a14="http://schemas.microsoft.com/office/drawing/2010/main" val="0"/>
@@ -9044,10 +9072,7 @@
       </w:pPr>
       <w:proofErr w:type="spellStart"/>
       <w:r>
-        <w:t>Menu_Commands</w:t>
-      </w:r>
-      <w:r>
-        <w:t>Table</w:t>
+        <w:t>Menu_CommandsTable</w:t>
       </w:r>
       <w:proofErr w:type="spellEnd"/>
     </w:p>
@@ -9057,17 +9082,11 @@
       </w:pPr>
       <w:proofErr w:type="gramStart"/>
       <w:r>
-        <w:t>Commands</w:t>
-      </w:r>
-      <w:r>
-        <w:t>(</w:t>
+        <w:t>Commands(</w:t>
       </w:r>
       <w:proofErr w:type="gramEnd"/>
       <w:r>
-        <w:t>Table)</w:t>
-      </w:r>
-      <w:r>
-        <w:t xml:space="preserve"> Menu</w:t>
+        <w:t>Table) Menu</w:t>
       </w:r>
     </w:p>
     <w:p>
@@ -9083,10 +9102,7 @@
     </w:p>
     <w:p>
       <w:r>
-        <w:t>Table</w:t>
-      </w:r>
-      <w:r>
-        <w:t xml:space="preserve"> commands are organized into the following categories:</w:t>
+        <w:t>Table commands are organized into the following categories:</w:t>
       </w:r>
     </w:p>
     <w:p/>
@@ -9098,10 +9114,7 @@
         <w:t>Create, Copy, Free Table</w:t>
       </w:r>
       <w:r>
-        <w:t xml:space="preserve"> – </w:t>
-      </w:r>
-      <w:r>
-        <w:t>create, copy and free memory for tables</w:t>
+        <w:t xml:space="preserve"> – create, copy and free memory for tables</w:t>
       </w:r>
     </w:p>
     <w:p>
@@ -9112,56 +9125,26 @@
         <w:t>Read Table</w:t>
       </w:r>
       <w:r>
-        <w:t xml:space="preserve"> – </w:t>
-      </w:r>
-      <w:r>
-        <w:t>read tables from various input</w:t>
-      </w:r>
-    </w:p>
-    <w:p>
-      <w:r>
-        <w:rPr>
-          <w:rStyle w:val="RTiSWDocGUIReference"/>
-        </w:rPr>
-        <w:t>Append, Join</w:t>
-      </w:r>
-      <w:r>
-        <w:rPr>
-          <w:rStyle w:val="RTiSWDocGUIReference"/>
-        </w:rPr>
-        <w:t xml:space="preserve"> Table</w:t>
-      </w:r>
-      <w:r>
-        <w:rPr>
-          <w:rStyle w:val="RTiSWDocGUIReference"/>
-        </w:rPr>
-        <w:t>s</w:t>
-      </w:r>
-      <w:r>
-        <w:t xml:space="preserve"> – </w:t>
-      </w:r>
-      <w:r>
-        <w:t>append and join tables</w:t>
-      </w:r>
-    </w:p>
-    <w:p>
-      <w:r>
-        <w:rPr>
-          <w:rStyle w:val="RTiSWDocGUIReference"/>
-        </w:rPr>
-        <w:t>T</w:t>
-      </w:r>
-      <w:r>
-        <w:rPr>
-          <w:rStyle w:val="RTiSWDocGUIReference"/>
-        </w:rPr>
-        <w:t>able</w:t>
-      </w:r>
-      <w:r>
-        <w:rPr>
-          <w:rStyle w:val="RTiSWDocGUIReference"/>
-        </w:rPr>
-        <w:t xml:space="preserve">, </w:t>
+        <w:t xml:space="preserve"> – read tables from various input</w:t>
+      </w:r>
+    </w:p>
+    <w:p>
+      <w:r>
+        <w:rPr>
+          <w:rStyle w:val="RTiSWDocGUIReference"/>
+        </w:rPr>
+        <w:t>Append, Join Tables</w:t>
+      </w:r>
+      <w:r>
+        <w:t xml:space="preserve"> – append and join tables</w:t>
+      </w:r>
+    </w:p>
+    <w:p>
+      <w:r>
+        <w:rPr>
+          <w:rStyle w:val="RTiSWDocGUIReference"/>
+        </w:rPr>
+        <w:t xml:space="preserve">Table, </w:t>
       </w:r>
       <w:proofErr w:type="spellStart"/>
       <w:r>
@@ -9178,10 +9161,7 @@
         <w:t xml:space="preserve"> Processing</w:t>
       </w:r>
       <w:r>
-        <w:t xml:space="preserve"> – </w:t>
-      </w:r>
-      <w:r>
-        <w:t>manipulate data between tables and time series</w:t>
+        <w:t xml:space="preserve"> – manipulate data between tables and time series</w:t>
       </w:r>
     </w:p>
     <w:p>
@@ -9192,77 +9172,29 @@
         <w:t>Manipulate Table Values</w:t>
       </w:r>
       <w:r>
-        <w:t xml:space="preserve"> – </w:t>
-      </w:r>
-      <w:r>
-        <w:t>manipulate</w:t>
-      </w:r>
-      <w:r>
-        <w:t xml:space="preserve"> table</w:t>
-      </w:r>
-      <w:r>
-        <w:t xml:space="preserve"> content</w:t>
-      </w:r>
-      <w:r>
-        <w:t>s</w:t>
-      </w:r>
-    </w:p>
-    <w:p>
-      <w:r>
-        <w:rPr>
-          <w:rStyle w:val="RTiSWDocGUIReference"/>
-        </w:rPr>
-        <w:t>Analyze</w:t>
-      </w:r>
-      <w:r>
-        <w:rPr>
-          <w:rStyle w:val="RTiSWDocGUIReference"/>
-        </w:rPr>
-        <w:t xml:space="preserve"> Table</w:t>
-      </w:r>
-      <w:r>
-        <w:t xml:space="preserve"> – </w:t>
-      </w:r>
-      <w:r>
-        <w:t>analyze table contents, for example to compare tables</w:t>
-      </w:r>
-    </w:p>
-    <w:p>
-      <w:r>
-        <w:rPr>
-          <w:rStyle w:val="RTiSWDocGUIReference"/>
-        </w:rPr>
-        <w:t xml:space="preserve">Output </w:t>
-      </w:r>
-      <w:r>
-        <w:rPr>
-          <w:rStyle w:val="RTiSWDocGUIReference"/>
-        </w:rPr>
-        <w:t>Table</w:t>
-      </w:r>
-      <w:r>
-        <w:t xml:space="preserve"> – </w:t>
-      </w:r>
-      <w:r>
-        <w:t>write</w:t>
-      </w:r>
-      <w:r>
-        <w:t xml:space="preserve"> tables </w:t>
-      </w:r>
-      <w:r>
-        <w:t>to</w:t>
-      </w:r>
-      <w:r>
-        <w:t xml:space="preserve"> various </w:t>
-      </w:r>
-      <w:r>
-        <w:t>out</w:t>
-      </w:r>
-      <w:r>
-        <w:t>put</w:t>
-      </w:r>
-      <w:r>
-        <w:t xml:space="preserve"> formats</w:t>
+        <w:t xml:space="preserve"> – manipulate table contents</w:t>
+      </w:r>
+    </w:p>
+    <w:p>
+      <w:r>
+        <w:rPr>
+          <w:rStyle w:val="RTiSWDocGUIReference"/>
+        </w:rPr>
+        <w:t>Analyze Table</w:t>
+      </w:r>
+      <w:r>
+        <w:t xml:space="preserve"> – analyze table contents, for example to compare tables</w:t>
+      </w:r>
+    </w:p>
+    <w:p>
+      <w:r>
+        <w:rPr>
+          <w:rStyle w:val="RTiSWDocGUIReference"/>
+        </w:rPr>
+        <w:t>Output Table</w:t>
+      </w:r>
+      <w:r>
+        <w:t xml:space="preserve"> – write tables to various output formats</w:t>
       </w:r>
     </w:p>
     <w:p>
@@ -9273,10 +9205,7 @@
         <w:t>Running and Properties</w:t>
       </w:r>
       <w:r>
-        <w:t xml:space="preserve"> – </w:t>
-      </w:r>
-      <w:r>
-        <w:t>manipulate processor properties in and out of tables</w:t>
+        <w:t xml:space="preserve"> – manipulate processor properties in and out of tables</w:t>
       </w:r>
     </w:p>
     <w:p>
@@ -9338,11 +9267,11 @@
       <w:r>
         <w:t xml:space="preserve">3.8 </w:t>
       </w:r>
-      <w:bookmarkStart w:id="15" w:name="GUI_RunMenu"/>
+      <w:bookmarkStart w:id="16" w:name="GUI_RunMenu"/>
       <w:r>
         <w:t>Run Menu – Run Commands</w:t>
       </w:r>
-      <w:bookmarkEnd w:id="15"/>
+      <w:bookmarkEnd w:id="16"/>
     </w:p>
     <w:p/>
     <w:p>
@@ -9400,7 +9329,7 @@
                     <pic:cNvPicPr/>
                   </pic:nvPicPr>
                   <pic:blipFill>
-                    <a:blip r:embed="rId27">
+                    <a:blip r:embed="rId29">
                       <a:extLst>
                         <a:ext uri="{28A0092B-C50C-407E-A947-70E740481C1C}">
                           <a14:useLocalDpi xmlns:a14="http://schemas.microsoft.com/office/drawing/2010/main" val="0"/>
@@ -9606,22 +9535,10 @@
         <w:rPr>
           <w:rStyle w:val="RTiSWDocGUIReference"/>
         </w:rPr>
-        <w:t>Run / Cancel Command Processing</w:t>
-      </w:r>
-      <w:r>
-        <w:rPr>
-          <w:rStyle w:val="RTiSWDocGUIReference"/>
-        </w:rPr>
-        <w:t xml:space="preserve"> (interrupt processor)</w:t>
-      </w:r>
-      <w:r>
-        <w:t xml:space="preserve"> menu </w:t>
-      </w:r>
-      <w:r>
-        <w:t>will interrupt processing of the current command.  This should only be used in cases where a large or long command file run has been started unintentionally</w:t>
-      </w:r>
-      <w:r>
-        <w:t>.</w:t>
+        <w:t>Run / Cancel Command Processing (interrupt processor)</w:t>
+      </w:r>
+      <w:r>
+        <w:t xml:space="preserve"> menu will interrupt processing of the current command.  This should only be used in cases where a large or long command file run has been started unintentionally.</w:t>
       </w:r>
     </w:p>
     <w:p/>
@@ -9680,15 +9597,7 @@
         <w:t xml:space="preserve">will </w:t>
       </w:r>
       <w:r>
-        <w:t xml:space="preserve">not generate any time series for viewing in the GUI.  This is equivalent to running in batch mode but initiating the run from the </w:t>
-      </w:r>
-      <w:proofErr w:type="spellStart"/>
-      <w:r>
-        <w:t>TSTool</w:t>
-      </w:r>
-      <w:proofErr w:type="spellEnd"/>
-      <w:r>
-        <w:t xml:space="preserve"> GUI.</w:t>
+        <w:t>not generate any time series for viewing in the GUI.  This is equivalent to running in batch mode but initiating the run from the TSTool GUI.</w:t>
       </w:r>
     </w:p>
     <w:p/>
@@ -9847,11 +9756,11 @@
         <w:lastRenderedPageBreak/>
         <w:t xml:space="preserve">3.9 </w:t>
       </w:r>
-      <w:bookmarkStart w:id="16" w:name="GUI_ViewMenu"/>
+      <w:bookmarkStart w:id="17" w:name="GUI_ViewMenu"/>
       <w:r>
         <w:t>Results Menu</w:t>
       </w:r>
-      <w:bookmarkEnd w:id="16"/>
+      <w:bookmarkEnd w:id="17"/>
       <w:r>
         <w:t xml:space="preserve"> – Display Time Series</w:t>
       </w:r>
@@ -9880,15 +9789,7 @@
         <w:t xml:space="preserve"> list</w:t>
       </w:r>
       <w:r>
-        <w:t xml:space="preserve"> at the bottom of the </w:t>
-      </w:r>
-      <w:proofErr w:type="spellStart"/>
-      <w:r>
-        <w:t>TSTool</w:t>
-      </w:r>
-      <w:proofErr w:type="spellEnd"/>
-      <w:r>
-        <w:t xml:space="preserve"> main window</w:t>
+        <w:t xml:space="preserve"> at the bottom of the TSTool main window</w:t>
       </w:r>
       <w:r>
         <w:t xml:space="preserve"> and can also be displayed by right-clicking on results in the </w:t>
@@ -9914,9 +9815,9 @@
         </w:rPr>
         <w:drawing>
           <wp:inline distT="0" distB="0" distL="0" distR="0">
-            <wp:extent cx="2994660" cy="3599421"/>
-            <wp:effectExtent l="0" t="0" r="0" b="1270"/>
-            <wp:docPr id="36" name="Picture 36"/>
+            <wp:extent cx="2686445" cy="3775196"/>
+            <wp:effectExtent l="0" t="0" r="0" b="0"/>
+            <wp:docPr id="1" name="Picture 1"/>
             <wp:cNvGraphicFramePr>
               <a:graphicFrameLocks xmlns:a="http://schemas.openxmlformats.org/drawingml/2006/main" noChangeAspect="1"/>
             </wp:cNvGraphicFramePr>
@@ -9924,11 +9825,11 @@
               <a:graphicData uri="http://schemas.openxmlformats.org/drawingml/2006/picture">
                 <pic:pic xmlns:pic="http://schemas.openxmlformats.org/drawingml/2006/picture">
                   <pic:nvPicPr>
-                    <pic:cNvPr id="36" name="Menu_Results.png"/>
+                    <pic:cNvPr id="1" name="Menu_Results.png"/>
                     <pic:cNvPicPr/>
                   </pic:nvPicPr>
                   <pic:blipFill>
-                    <a:blip r:embed="rId28">
+                    <a:blip r:embed="rId30">
                       <a:extLst>
                         <a:ext uri="{28A0092B-C50C-407E-A947-70E740481C1C}">
                           <a14:useLocalDpi xmlns:a14="http://schemas.microsoft.com/office/drawing/2010/main" val="0"/>
@@ -9942,7 +9843,7 @@
                   <pic:spPr>
                     <a:xfrm>
                       <a:off x="0" y="0"/>
-                      <a:ext cx="3003356" cy="3609873"/>
+                      <a:ext cx="2703049" cy="3798530"/>
                     </a:xfrm>
                     <a:prstGeom prst="rect">
                       <a:avLst/>
@@ -10337,7 +10238,8 @@
               <w:rPr>
                 <w:rStyle w:val="RTiSWDocGUIReference"/>
               </w:rPr>
-              <w:t>Graph – Line</w:t>
+              <w:lastRenderedPageBreak/>
+              <w:t>Graph – Ensemble</w:t>
             </w:r>
           </w:p>
         </w:tc>
@@ -10347,7 +10249,7 @@
           </w:tcPr>
           <w:p>
             <w:r>
-              <w:t>Display a line graph for selected time series.</w:t>
+              <w:t>Display an ensemble graph for the selected time series, which shifts the historical years to overlapping positions on the graph.</w:t>
             </w:r>
           </w:p>
         </w:tc>
@@ -10370,8 +10272,7 @@
               <w:rPr>
                 <w:rStyle w:val="RTiSWDocGUIReference"/>
               </w:rPr>
-              <w:lastRenderedPageBreak/>
-              <w:t>Graph – Line (log Y-axis)</w:t>
+              <w:t>Graph – Line</w:t>
             </w:r>
           </w:p>
         </w:tc>
@@ -10381,7 +10282,7 @@
           </w:tcPr>
           <w:p>
             <w:r>
-              <w:t>Display a line graph for the selected time series, using a log10 y-axis.</w:t>
+              <w:t>Display a line graph for selected time series.</w:t>
             </w:r>
           </w:p>
         </w:tc>
@@ -10404,7 +10305,7 @@
               <w:rPr>
                 <w:rStyle w:val="RTiSWDocGUIReference"/>
               </w:rPr>
-              <w:t>Graph – Period of Record</w:t>
+              <w:t>Graph – Line (log Y-axis)</w:t>
             </w:r>
           </w:p>
         </w:tc>
@@ -10414,25 +10315,7 @@
           </w:tcPr>
           <w:p>
             <w:r>
-              <w:t xml:space="preserve">Display a period of record graph for the selected time series.  Each time series’ period is indicated by a horizontal line.  An alternative to this graph type is to use the </w:t>
-            </w:r>
-            <w:r>
-              <w:rPr>
-                <w:rStyle w:val="RTiSWDocGUIReference"/>
-              </w:rPr>
-              <w:t>Tools…Data Coverage by Year</w:t>
-            </w:r>
-            <w:r>
-              <w:t xml:space="preserve"> report (see </w:t>
-            </w:r>
-            <w:r>
-              <w:rPr>
-                <w:rStyle w:val="RTiSWDocSectionReference"/>
-              </w:rPr>
-              <w:t>Chapter 5 – Tools</w:t>
-            </w:r>
-            <w:r>
-              <w:t>).</w:t>
+              <w:t>Display a line graph for the selected time series, using a log10 y-axis.</w:t>
             </w:r>
           </w:p>
         </w:tc>
@@ -10455,7 +10338,7 @@
               <w:rPr>
                 <w:rStyle w:val="RTiSWDocGUIReference"/>
               </w:rPr>
-              <w:t>Graph – Point</w:t>
+              <w:t>Graph – Period of Record</w:t>
             </w:r>
           </w:p>
         </w:tc>
@@ -10465,7 +10348,25 @@
           </w:tcPr>
           <w:p>
             <w:r>
-              <w:t>Display a graph using symbols but no connecting lines.  This is useful for data that have infrequent measurements.</w:t>
+              <w:t xml:space="preserve">Display a period of record graph for the selected time series.  Each time series’ period is indicated by a horizontal line.  An alternative to this graph type is to use the </w:t>
+            </w:r>
+            <w:r>
+              <w:rPr>
+                <w:rStyle w:val="RTiSWDocGUIReference"/>
+              </w:rPr>
+              <w:t>Tools…Data Coverage by Year</w:t>
+            </w:r>
+            <w:r>
+              <w:t xml:space="preserve"> report (see </w:t>
+            </w:r>
+            <w:r>
+              <w:rPr>
+                <w:rStyle w:val="RTiSWDocSectionReference"/>
+              </w:rPr>
+              <w:t>Chapter 5 – Tools</w:t>
+            </w:r>
+            <w:r>
+              <w:t>).</w:t>
             </w:r>
           </w:p>
         </w:tc>
@@ -10488,7 +10389,7 @@
               <w:rPr>
                 <w:rStyle w:val="RTiSWDocGUIReference"/>
               </w:rPr>
-              <w:t>Graph – Predicted Value</w:t>
+              <w:t>Graph – Point</w:t>
             </w:r>
           </w:p>
         </w:tc>
@@ -10498,7 +10399,7 @@
           </w:tcPr>
           <w:p>
             <w:r>
-              <w:t>Display a graph of data and the predicted values from regression.  First, a regression analysis is performed, similar to the analysis done for the XY-Scatter plot.  The original two time series are then plotted, additionally with the time series that would be generated using the regression results.  The predicted time series and the original time series will be the same where their periods overlap, with only the predicted time series shown outside of that period.</w:t>
+              <w:t>Display a graph using symbols but no connecting lines.  This is useful for data that have infrequent measurements.</w:t>
             </w:r>
           </w:p>
         </w:tc>
@@ -10521,7 +10422,7 @@
               <w:rPr>
                 <w:rStyle w:val="RTiSWDocGUIReference"/>
               </w:rPr>
-              <w:t>Graph – Predicted Value Residual</w:t>
+              <w:t>Graph – Predicted Value</w:t>
             </w:r>
           </w:p>
         </w:tc>
@@ -10531,7 +10432,7 @@
           </w:tcPr>
           <w:p>
             <w:r>
-              <w:t>Display a graph of data minus the predicted values from regression.  The predicted value residual graph performs the same analysis as the predicted value graph.  Where the original and predicted time series overlap, the difference is computed and plotted as a time series.  The resulting bar graph therefore shows the relative goodness of fit of the estimated time series.</w:t>
+              <w:t>Display a graph of data and the predicted values from regression.  First, a regression analysis is performed, similar to the analysis done for the XY-Scatter plot.  The original two time series are then plotted, additionally with the time series that would be generated using the regression results.  The predicted time series and the original time series will be the same where their periods overlap, with only the predicted time series shown outside of that period.</w:t>
             </w:r>
           </w:p>
         </w:tc>
@@ -10554,7 +10455,7 @@
               <w:rPr>
                 <w:rStyle w:val="RTiSWDocGUIReference"/>
               </w:rPr>
-              <w:t>Graph – XY-Scatter</w:t>
+              <w:t>Graph – Predicted Value Residual</w:t>
             </w:r>
           </w:p>
         </w:tc>
@@ -10564,7 +10465,7 @@
           </w:tcPr>
           <w:p>
             <w:r>
-              <w:t>Display an XY-scatter plot for the selected time series.</w:t>
+              <w:t>Display a graph of data minus the predicted values from regression.  The predicted value residual graph performs the same analysis as the predicted value graph.  Where the original and predicted time series overlap, the difference is computed and plotted as a time series.  The resulting bar graph therefore shows the relative goodness of fit of the estimated time series.</w:t>
             </w:r>
           </w:p>
         </w:tc>
@@ -10587,7 +10488,7 @@
               <w:rPr>
                 <w:rStyle w:val="RTiSWDocGUIReference"/>
               </w:rPr>
-              <w:t>Table</w:t>
+              <w:t>Graph – XY-Scatter</w:t>
             </w:r>
           </w:p>
         </w:tc>
@@ -10597,7 +10498,7 @@
           </w:tcPr>
           <w:p>
             <w:r>
-              <w:t>Display a scrollable table for the selected time series.</w:t>
+              <w:t>Display an XY-scatter plot for the selected time series.</w:t>
             </w:r>
           </w:p>
         </w:tc>
@@ -10620,7 +10521,7 @@
               <w:rPr>
                 <w:rStyle w:val="RTiSWDocGUIReference"/>
               </w:rPr>
-              <w:t>Report – Summary (HTML)</w:t>
+              <w:t>Table</w:t>
             </w:r>
           </w:p>
         </w:tc>
@@ -10630,7 +10531,7 @@
           </w:tcPr>
           <w:p>
             <w:r>
-              <w:t>Display an HTML summary for selected time series using the default web browser.</w:t>
+              <w:t>Display a scrollable table for the selected time series.</w:t>
             </w:r>
           </w:p>
         </w:tc>
@@ -10653,7 +10554,7 @@
               <w:rPr>
                 <w:rStyle w:val="RTiSWDocGUIReference"/>
               </w:rPr>
-              <w:t>Report – Summary (Text)</w:t>
+              <w:t>Report – Summary (HTML)</w:t>
             </w:r>
           </w:p>
         </w:tc>
@@ -10663,7 +10564,7 @@
           </w:tcPr>
           <w:p>
             <w:r>
-              <w:t>Display a text summary for selected time series.</w:t>
+              <w:t>Display an HTML summary for selected time series using the default web browser.</w:t>
             </w:r>
           </w:p>
         </w:tc>
@@ -10686,7 +10587,7 @@
               <w:rPr>
                 <w:rStyle w:val="RTiSWDocGUIReference"/>
               </w:rPr>
-              <w:t>Find Time Series...</w:t>
+              <w:t>Report – Summary (Text)</w:t>
             </w:r>
           </w:p>
         </w:tc>
@@ -10696,7 +10597,7 @@
           </w:tcPr>
           <w:p>
             <w:r>
-              <w:t>Find time series in the time series list.  This displays a dialog.  Use the right-click in the found items to go to or select found items.</w:t>
+              <w:t>Display a text summary for selected time series.</w:t>
             </w:r>
           </w:p>
         </w:tc>
@@ -10719,7 +10620,7 @@
               <w:rPr>
                 <w:rStyle w:val="RTiSWDocGUIReference"/>
               </w:rPr>
-              <w:t>Select All for Output</w:t>
+              <w:t>Find Time Series...</w:t>
             </w:r>
           </w:p>
         </w:tc>
@@ -10729,7 +10630,7 @@
           </w:tcPr>
           <w:p>
             <w:r>
-              <w:t>Select all time series for output.</w:t>
+              <w:t>Find time series in the time series list.  This displays a dialog.  Use the right-click in the found items to go to or select found items.</w:t>
             </w:r>
           </w:p>
         </w:tc>
@@ -10752,7 +10653,7 @@
               <w:rPr>
                 <w:rStyle w:val="RTiSWDocGUIReference"/>
               </w:rPr>
-              <w:t>Deselect All</w:t>
+              <w:t>Select All for Output</w:t>
             </w:r>
           </w:p>
         </w:tc>
@@ -10762,7 +10663,7 @@
           </w:tcPr>
           <w:p>
             <w:r>
-              <w:t>Deselect all time series for output.</w:t>
+              <w:t>Select all time series for output.</w:t>
             </w:r>
           </w:p>
         </w:tc>
@@ -10785,7 +10686,7 @@
               <w:rPr>
                 <w:rStyle w:val="RTiSWDocGUIReference"/>
               </w:rPr>
-              <w:t>Time Series Properties</w:t>
+              <w:t>Deselect All</w:t>
             </w:r>
           </w:p>
         </w:tc>
@@ -10795,6 +10696,138 @@
           </w:tcPr>
           <w:p>
             <w:r>
+              <w:t>Deselect all time series for output.</w:t>
+            </w:r>
+          </w:p>
+        </w:tc>
+      </w:tr>
+      <w:tr>
+        <w:trPr>
+          <w:jc w:val="center"/>
+        </w:trPr>
+        <w:tc>
+          <w:tcPr>
+            <w:tcW w:w="2577" w:type="dxa"/>
+          </w:tcPr>
+          <w:p>
+            <w:pPr>
+              <w:rPr>
+                <w:rStyle w:val="RTiSWDocGUIReference"/>
+              </w:rPr>
+            </w:pPr>
+            <w:r>
+              <w:rPr>
+                <w:rStyle w:val="RTiSWDocGUIReference"/>
+              </w:rPr>
+              <w:t>Find Time Series…</w:t>
+            </w:r>
+          </w:p>
+        </w:tc>
+        <w:tc>
+          <w:tcPr>
+            <w:tcW w:w="6717" w:type="dxa"/>
+          </w:tcPr>
+          <w:p>
+            <w:r>
+              <w:t>Displays a dialog that can be used to find and select time series in the results.</w:t>
+            </w:r>
+          </w:p>
+        </w:tc>
+      </w:tr>
+      <w:tr>
+        <w:trPr>
+          <w:jc w:val="center"/>
+        </w:trPr>
+        <w:tc>
+          <w:tcPr>
+            <w:tcW w:w="2577" w:type="dxa"/>
+          </w:tcPr>
+          <w:p>
+            <w:pPr>
+              <w:rPr>
+                <w:rStyle w:val="RTiSWDocGUIReference"/>
+              </w:rPr>
+            </w:pPr>
+            <w:r>
+              <w:rPr>
+                <w:rStyle w:val="RTiSWDocGUIReference"/>
+              </w:rPr>
+              <w:t>Select All for Output</w:t>
+            </w:r>
+          </w:p>
+        </w:tc>
+        <w:tc>
+          <w:tcPr>
+            <w:tcW w:w="6717" w:type="dxa"/>
+          </w:tcPr>
+          <w:p>
+            <w:r>
+              <w:t>Select all the time series for output.</w:t>
+            </w:r>
+          </w:p>
+        </w:tc>
+      </w:tr>
+      <w:tr>
+        <w:trPr>
+          <w:jc w:val="center"/>
+        </w:trPr>
+        <w:tc>
+          <w:tcPr>
+            <w:tcW w:w="2577" w:type="dxa"/>
+          </w:tcPr>
+          <w:p>
+            <w:pPr>
+              <w:rPr>
+                <w:rStyle w:val="RTiSWDocGUIReference"/>
+              </w:rPr>
+            </w:pPr>
+            <w:r>
+              <w:rPr>
+                <w:rStyle w:val="RTiSWDocGUIReference"/>
+              </w:rPr>
+              <w:t>Deselect All</w:t>
+            </w:r>
+          </w:p>
+        </w:tc>
+        <w:tc>
+          <w:tcPr>
+            <w:tcW w:w="6717" w:type="dxa"/>
+          </w:tcPr>
+          <w:p>
+            <w:r>
+              <w:t>Deselect all the time series.</w:t>
+            </w:r>
+          </w:p>
+        </w:tc>
+      </w:tr>
+      <w:tr>
+        <w:trPr>
+          <w:jc w:val="center"/>
+        </w:trPr>
+        <w:tc>
+          <w:tcPr>
+            <w:tcW w:w="2577" w:type="dxa"/>
+          </w:tcPr>
+          <w:p>
+            <w:pPr>
+              <w:rPr>
+                <w:rStyle w:val="RTiSWDocGUIReference"/>
+              </w:rPr>
+            </w:pPr>
+            <w:r>
+              <w:rPr>
+                <w:rStyle w:val="RTiSWDocGUIReference"/>
+              </w:rPr>
+              <w:t>Time Series Properties</w:t>
+            </w:r>
+          </w:p>
+        </w:tc>
+        <w:tc>
+          <w:tcPr>
+            <w:tcW w:w="6717" w:type="dxa"/>
+          </w:tcPr>
+          <w:p>
+            <w:r>
               <w:t xml:space="preserve">Display the time series properties dialog (see the </w:t>
             </w:r>
             <w:proofErr w:type="spellStart"/>
@@ -10818,7 +10851,6 @@
         </w:tc>
       </w:tr>
     </w:tbl>
-    <w:p/>
     <w:p>
       <w:pPr>
         <w:pStyle w:val="Heading1"/>
@@ -10830,11 +10862,11 @@
         <w:lastRenderedPageBreak/>
         <w:t xml:space="preserve">3.10 </w:t>
       </w:r>
-      <w:bookmarkStart w:id="17" w:name="GUI_ToolsMenu"/>
+      <w:bookmarkStart w:id="18" w:name="GUI_ToolsMenu"/>
       <w:r>
         <w:t>Tools Menu</w:t>
       </w:r>
-      <w:bookmarkEnd w:id="17"/>
+      <w:bookmarkEnd w:id="18"/>
     </w:p>
     <w:p/>
     <w:p>
@@ -10906,7 +10938,7 @@
                     </pic:cNvPicPr>
                   </pic:nvPicPr>
                   <pic:blipFill>
-                    <a:blip r:embed="rId29">
+                    <a:blip r:embed="rId31">
                       <a:extLst>
                         <a:ext uri="{28A0092B-C50C-407E-A947-70E740481C1C}">
                           <a14:useLocalDpi xmlns:a14="http://schemas.microsoft.com/office/drawing/2010/main" val="0"/>
@@ -11116,15 +11148,7 @@
         <w:t xml:space="preserve"> and </w:t>
       </w:r>
       <w:r>
-        <w:t xml:space="preserve">input types that are enabled in the </w:t>
-      </w:r>
-      <w:proofErr w:type="spellStart"/>
-      <w:r>
-        <w:t>TSTool</w:t>
-      </w:r>
-      <w:proofErr w:type="spellEnd"/>
-      <w:r>
-        <w:t xml:space="preserve"> </w:t>
+        <w:t xml:space="preserve">input types that are enabled in the TSTool </w:t>
       </w:r>
       <w:r>
         <w:t xml:space="preserve">installation </w:t>
@@ -11142,23 +11166,10 @@
         <w:t xml:space="preserve">  </w:t>
       </w:r>
       <w:r>
-        <w:t xml:space="preserve">These settings can only be changed by someone that has permission to edit files in the software installation folder.  </w:t>
-      </w:r>
-      <w:proofErr w:type="spellStart"/>
-      <w:r>
-        <w:t>TSTool</w:t>
-      </w:r>
-      <w:proofErr w:type="spellEnd"/>
-      <w:r>
-        <w:t xml:space="preserve"> by default installs with standard configuration.  However, features can be enabled or disabled to meet the needs of the user.  This can improve performance because fewer software components are active.  </w:t>
-      </w:r>
-      <w:proofErr w:type="spellStart"/>
-      <w:r>
-        <w:t>TSTool</w:t>
-      </w:r>
-      <w:proofErr w:type="spellEnd"/>
-      <w:r>
-        <w:t xml:space="preserve"> must be restarted to reflect changes to the list of enabled input types.  Enabling an input type may result in additional commands and tools being shown; however, additional configuration may be required to fully enable access to data.  Refer to the input type and data shore appendices </w:t>
+        <w:t xml:space="preserve">These settings can only be changed by someone that has permission to edit files in the software installation folder.  TSTool by default installs with standard configuration.  However, features can be enabled or disabled to meet the needs of the user.  This can improve performance because fewer software components are active.  </w:t>
+      </w:r>
+      <w:r>
+        <w:t xml:space="preserve">TSTool must be restarted to reflect changes to the list of enabled input types.  Enabling an input type may result in additional commands and tools being shown; however, additional configuration may be required to fully enable access to data.  Refer to the input type and data shore appendices </w:t>
       </w:r>
       <w:r>
         <w:t>for more information.</w:t>
@@ -11167,15 +11178,7 @@
     <w:p/>
     <w:p>
       <w:r>
-        <w:t xml:space="preserve">As of </w:t>
-      </w:r>
-      <w:proofErr w:type="spellStart"/>
-      <w:r>
-        <w:t>TSTool</w:t>
-      </w:r>
-      <w:proofErr w:type="spellEnd"/>
-      <w:r>
-        <w:t xml:space="preserve"> 11.09.00 the </w:t>
+        <w:t xml:space="preserve">As of TSTool 11.09.00 the </w:t>
       </w:r>
       <w:proofErr w:type="spellStart"/>
       <w:r>
@@ -11248,7 +11251,7 @@
                     <pic:cNvPicPr/>
                   </pic:nvPicPr>
                   <pic:blipFill>
-                    <a:blip r:embed="rId30">
+                    <a:blip r:embed="rId32">
                       <a:extLst>
                         <a:ext uri="{28A0092B-C50C-407E-A947-70E740481C1C}">
                           <a14:useLocalDpi xmlns:a14="http://schemas.microsoft.com/office/drawing/2010/main" val="0"/>
@@ -11332,7 +11335,7 @@
                     <pic:cNvPicPr/>
                   </pic:nvPicPr>
                   <pic:blipFill>
-                    <a:blip r:embed="rId31">
+                    <a:blip r:embed="rId33">
                       <a:extLst>
                         <a:ext uri="{28A0092B-C50C-407E-A947-70E740481C1C}">
                           <a14:useLocalDpi xmlns:a14="http://schemas.microsoft.com/office/drawing/2010/main" val="0"/>
@@ -11387,13 +11390,7 @@
       </w:r>
       <w:proofErr w:type="gramEnd"/>
       <w:r>
-        <w:t xml:space="preserve"> based on </w:t>
-      </w:r>
-      <w:r>
-        <w:t>User</w:t>
-      </w:r>
-      <w:r>
-        <w:t xml:space="preserve"> Configuration File</w:t>
+        <w:t xml:space="preserve"> based on User Configuration File</w:t>
       </w:r>
     </w:p>
     <w:p/>
@@ -11404,11 +11401,11 @@
       <w:r>
         <w:t xml:space="preserve">3.10.1 </w:t>
       </w:r>
-      <w:bookmarkStart w:id="18" w:name="GUI_ToolsMenu_Diagnostics"/>
+      <w:bookmarkStart w:id="19" w:name="GUI_ToolsMenu_Diagnostics"/>
       <w:r>
         <w:t>Diagnostics</w:t>
       </w:r>
-      <w:bookmarkEnd w:id="18"/>
+      <w:bookmarkEnd w:id="19"/>
     </w:p>
     <w:p/>
     <w:p>
@@ -11434,15 +11431,7 @@
         <w:t>Diagnostics</w:t>
       </w:r>
       <w:r>
-        <w:t xml:space="preserve"> menu displays the diagnostics interface, which is used to set message levels and view messages as </w:t>
-      </w:r>
-      <w:proofErr w:type="spellStart"/>
-      <w:r>
-        <w:t>TSTool</w:t>
-      </w:r>
-      <w:proofErr w:type="spellEnd"/>
-      <w:r>
-        <w:t xml:space="preserve"> processes data.</w:t>
+        <w:t xml:space="preserve"> menu displays the diagnostics interface, which is used to set message levels and view messages as TSTool processes data.</w:t>
       </w:r>
       <w:r>
         <w:t xml:space="preserve">  The</w:t>
@@ -11489,11 +11478,11 @@
       <w:r>
         <w:t xml:space="preserve">3.11 </w:t>
       </w:r>
-      <w:bookmarkStart w:id="19" w:name="GUI_HelpMenu"/>
+      <w:bookmarkStart w:id="20" w:name="GUI_HelpMenu"/>
       <w:r>
         <w:t>Help Menu</w:t>
       </w:r>
-      <w:bookmarkEnd w:id="19"/>
+      <w:bookmarkEnd w:id="20"/>
     </w:p>
     <w:p/>
     <w:p>
@@ -11529,7 +11518,7 @@
                     <pic:cNvPicPr/>
                   </pic:nvPicPr>
                   <pic:blipFill>
-                    <a:blip r:embed="rId32">
+                    <a:blip r:embed="rId34">
                       <a:extLst>
                         <a:ext uri="{28A0092B-C50C-407E-A947-70E740481C1C}">
                           <a14:useLocalDpi xmlns:a14="http://schemas.microsoft.com/office/drawing/2010/main" val="0"/>
@@ -11601,16 +11590,8 @@
         <w:rPr>
           <w:rStyle w:val="RTiSWDocGUIReference"/>
         </w:rPr>
-        <w:t xml:space="preserve">About </w:t>
-      </w:r>
-      <w:proofErr w:type="spellStart"/>
-      <w:r>
-        <w:rPr>
-          <w:rStyle w:val="RTiSWDocGUIReference"/>
-        </w:rPr>
-        <w:t>TSTool</w:t>
-      </w:r>
-      <w:proofErr w:type="spellEnd"/>
+        <w:t>About TSTool</w:t>
+      </w:r>
       <w:r>
         <w:t xml:space="preserve"> menu </w:t>
       </w:r>
@@ -11724,23 +11705,7 @@
         <w:t xml:space="preserve">Import Configuration </w:t>
       </w:r>
       <w:r>
-        <w:t xml:space="preserve">menu item is used to import an old </w:t>
-      </w:r>
-      <w:proofErr w:type="spellStart"/>
-      <w:r>
-        <w:t>TSTool</w:t>
-      </w:r>
-      <w:proofErr w:type="spellEnd"/>
-      <w:r>
-        <w:t xml:space="preserve"> configuration file into a new software installation.  It may be necessary to manually copy configuration old files, in particular for data store configuration.  </w:t>
-      </w:r>
-      <w:proofErr w:type="spellStart"/>
-      <w:r>
-        <w:t>TSTool</w:t>
-      </w:r>
-      <w:proofErr w:type="spellEnd"/>
-      <w:r>
-        <w:t xml:space="preserve"> configuration files are saved in the </w:t>
+        <w:t xml:space="preserve">menu item is used to import an old TSTool configuration file into a new software installation.  It may be necessary to manually copy configuration old files, in particular for data store configuration.  TSTool configuration files are saved in the </w:t>
       </w:r>
       <w:r>
         <w:rPr>
@@ -11749,48 +11714,43 @@
         <w:t>system</w:t>
       </w:r>
       <w:r>
-        <w:t xml:space="preserve"> folder under the </w:t>
-      </w:r>
-      <w:proofErr w:type="spellStart"/>
-      <w:r>
-        <w:t>TSTool</w:t>
-      </w:r>
-      <w:proofErr w:type="spellEnd"/>
-      <w:r>
-        <w:t xml:space="preserve"> installation.</w:t>
-      </w:r>
-      <w:r>
-        <w:t xml:space="preserve">  This feature is needed less as of </w:t>
-      </w:r>
-      <w:proofErr w:type="spellStart"/>
-      <w:r>
-        <w:t>TSTool</w:t>
-      </w:r>
-      <w:proofErr w:type="spellEnd"/>
-      <w:r>
-        <w:t xml:space="preserve"> version 11.09.00 because user configuration files are used across </w:t>
-      </w:r>
-      <w:proofErr w:type="spellStart"/>
-      <w:r>
-        <w:t>TSTool</w:t>
-      </w:r>
-      <w:proofErr w:type="spellEnd"/>
-      <w:r>
-        <w:t xml:space="preserve"> versions.</w:t>
-      </w:r>
-    </w:p>
-    <w:p/>
-    <w:p>
-      <w:bookmarkStart w:id="20" w:name="_GoBack"/>
-      <w:bookmarkEnd w:id="20"/>
-    </w:p>
+        <w:t xml:space="preserve"> folder under the TSTool installation.</w:t>
+      </w:r>
+      <w:r>
+        <w:t xml:space="preserve">  This feature is needed less as of TSTool version 11.09.00 because user configuration files are used across TSTool versions.</w:t>
+      </w:r>
+    </w:p>
+    <w:p/>
+    <w:p>
+      <w:r>
+        <w:br w:type="page"/>
+      </w:r>
+    </w:p>
+    <w:p/>
+    <w:p/>
+    <w:p>
+      <w:pPr>
+        <w:jc w:val="center"/>
+        <w:rPr>
+          <w:color w:val="D9D9D9" w:themeColor="background1" w:themeShade="D9"/>
+        </w:rPr>
+      </w:pPr>
+      <w:r>
+        <w:rPr>
+          <w:color w:val="D9D9D9" w:themeColor="background1" w:themeShade="D9"/>
+        </w:rPr>
+        <w:t>This page is intentionally blank.</w:t>
+      </w:r>
+    </w:p>
+    <w:p/>
+    <w:p/>
     <w:sectPr>
-      <w:headerReference w:type="even" r:id="rId33"/>
-      <w:headerReference w:type="default" r:id="rId34"/>
-      <w:footerReference w:type="even" r:id="rId35"/>
-      <w:footerReference w:type="default" r:id="rId36"/>
-      <w:headerReference w:type="first" r:id="rId37"/>
-      <w:footerReference w:type="first" r:id="rId38"/>
+      <w:headerReference w:type="even" r:id="rId35"/>
+      <w:headerReference w:type="default" r:id="rId36"/>
+      <w:footerReference w:type="even" r:id="rId37"/>
+      <w:footerReference w:type="default" r:id="rId38"/>
+      <w:headerReference w:type="first" r:id="rId39"/>
+      <w:footerReference w:type="first" r:id="rId40"/>
       <w:type w:val="continuous"/>
       <w:pgSz w:w="12240" w:h="15840" w:code="1"/>
       <w:pgMar w:top="1440" w:right="1440" w:bottom="1440" w:left="1440" w:header="720" w:footer="720" w:gutter="0"/>
@@ -11843,7 +11803,7 @@
       <w:rPr>
         <w:noProof/>
       </w:rPr>
-      <w:t>28</w:t>
+      <w:t>20</w:t>
     </w:r>
     <w:r>
       <w:fldChar w:fldCharType="end"/>
@@ -11884,7 +11844,7 @@
       <w:rPr>
         <w:noProof/>
       </w:rPr>
-      <w:t>27</w:t>
+      <w:t>21</w:t>
     </w:r>
     <w:r>
       <w:fldChar w:fldCharType="end"/>
@@ -11961,14 +11921,7 @@
     </w:r>
     <w:r>
       <w:tab/>
-    </w:r>
-    <w:proofErr w:type="spellStart"/>
-    <w:r>
-      <w:t>TSTool</w:t>
-    </w:r>
-    <w:proofErr w:type="spellEnd"/>
-    <w:r>
-      <w:t xml:space="preserve"> Documentation</w:t>
+      <w:t>TSTool Documentation</w:t>
     </w:r>
   </w:p>
 </w:hdr>
@@ -11980,13 +11933,8 @@
     <w:pPr>
       <w:pStyle w:val="RTiSWDocHeader"/>
     </w:pPr>
-    <w:proofErr w:type="spellStart"/>
     <w:r>
-      <w:t>TSTool</w:t>
-    </w:r>
-    <w:proofErr w:type="spellEnd"/>
-    <w:r>
-      <w:t xml:space="preserve"> Documentation</w:t>
+      <w:t>TSTool Documentation</w:t>
     </w:r>
     <w:r>
       <w:tab/>

</xml_diff>